<commit_message>
done kadai1 and the report
</commit_message>
<xml_diff>
--- a/report1/Report1.docx
+++ b/report1/Report1.docx
@@ -2,7 +2,2447 @@
 <file path=word/document.xml><?xml version="1.0" encoding="utf-8"?>
 <w:document xmlns:wpc="http://schemas.microsoft.com/office/word/2010/wordprocessingCanvas" xmlns:cx="http://schemas.microsoft.com/office/drawing/2014/chartex" xmlns:cx1="http://schemas.microsoft.com/office/drawing/2015/9/8/chartex" xmlns:cx2="http://schemas.microsoft.com/office/drawing/2015/10/21/chartex" xmlns:cx3="http://schemas.microsoft.com/office/drawing/2016/5/9/chartex" xmlns:cx4="http://schemas.microsoft.com/office/drawing/2016/5/10/chartex" xmlns:cx5="http://schemas.microsoft.com/office/drawing/2016/5/11/chartex" xmlns:cx6="http://schemas.microsoft.com/office/drawing/2016/5/12/chartex" xmlns:cx7="http://schemas.microsoft.com/office/drawing/2016/5/13/chartex" xmlns:cx8="http://schemas.microsoft.com/office/drawing/2016/5/14/chartex" xmlns:mc="http://schemas.openxmlformats.org/markup-compatibility/2006" xmlns:aink="http://schemas.microsoft.com/office/drawing/2016/ink" xmlns:am3d="http://schemas.microsoft.com/office/drawing/2017/model3d" xmlns:o="urn:schemas-microsoft-com:office:office" xmlns:oel="http://schemas.microsoft.com/office/2019/extlst" xmlns:r="http://schemas.openxmlformats.org/officeDocument/2006/relationships" xmlns:m="http://schemas.openxmlformats.org/officeDocument/2006/math" xmlns:v="urn:schemas-microsoft-com:vml" xmlns:wp14="http://schemas.microsoft.com/office/word/2010/wordprocessingDrawing" xmlns:wp="http://schemas.openxmlformats.org/drawingml/2006/wordprocessingDrawing" xmlns:w10="urn:schemas-microsoft-com:office:word" xmlns:w="http://schemas.openxmlformats.org/wordprocessingml/2006/main" xmlns:w14="http://schemas.microsoft.com/office/word/2010/wordml" xmlns:w15="http://schemas.microsoft.com/office/word/2012/wordml" xmlns:w16cex="http://schemas.microsoft.com/office/word/2018/wordml/cex" xmlns:w16cid="http://schemas.microsoft.com/office/word/2016/wordml/cid" xmlns:w16="http://schemas.microsoft.com/office/word/2018/wordml" xmlns:w16du="http://schemas.microsoft.com/office/word/2023/wordml/word16du" xmlns:w16sdtdh="http://schemas.microsoft.com/office/word/2020/wordml/sdtdatahash" xmlns:w16se="http://schemas.microsoft.com/office/word/2015/wordml/symex" xmlns:wpg="http://schemas.microsoft.com/office/word/2010/wordprocessingGroup" xmlns:wpi="http://schemas.microsoft.com/office/word/2010/wordprocessingInk" xmlns:wne="http://schemas.microsoft.com/office/word/2006/wordml" xmlns:wps="http://schemas.microsoft.com/office/word/2010/wordprocessingShape" mc:Ignorable="w14 w15 w16se w16cid w16 w16cex w16sdtdh w16du wp14">
   <w:body>
+    <w:p>
+      <w:pPr>
+        <w:widowControl w:val="0"/>
+        <w:autoSpaceDE w:val="0"/>
+        <w:autoSpaceDN w:val="0"/>
+        <w:adjustRightInd w:val="0"/>
+        <w:jc w:val="center"/>
+        <w:rPr>
+          <w:rFonts w:ascii="CMR17" w:hAnsi="CMR17" w:cs="CMR17" w:hint="eastAsia"/>
+          <w:sz w:val="34"/>
+          <w:szCs w:val="34"/>
+        </w:rPr>
+      </w:pPr>
+      <w:r>
+        <w:rPr>
+          <w:rFonts w:ascii="CMR17" w:hAnsi="CMR17" w:cs="CMR17" w:hint="eastAsia"/>
+          <w:sz w:val="34"/>
+          <w:szCs w:val="34"/>
+        </w:rPr>
+        <w:t xml:space="preserve">2024 </w:t>
+      </w:r>
+      <w:r>
+        <w:rPr>
+          <w:rFonts w:ascii="ＭＳ ゴシック" w:eastAsia="ＭＳ ゴシック" w:hAnsi="CMR17" w:cs="ＭＳ ゴシック" w:hint="eastAsia"/>
+          <w:sz w:val="33"/>
+          <w:szCs w:val="33"/>
+        </w:rPr>
+        <w:t>年ソフトウェア演習</w:t>
+      </w:r>
+      <w:r>
+        <w:rPr>
+          <w:rFonts w:ascii="CMR17" w:hAnsi="CMR17" w:cs="CMR17" w:hint="eastAsia"/>
+          <w:sz w:val="34"/>
+          <w:szCs w:val="34"/>
+        </w:rPr>
+        <w:t>2B</w:t>
+      </w:r>
+    </w:p>
+    <w:p>
+      <w:pPr>
+        <w:jc w:val="center"/>
+        <w:rPr>
+          <w:b/>
+          <w:bCs/>
+          <w:sz w:val="22"/>
+          <w:szCs w:val="22"/>
+        </w:rPr>
+      </w:pPr>
+      <w:r>
+        <w:rPr>
+          <w:rFonts w:ascii="ＭＳ 明朝" w:eastAsia="ＭＳ 明朝" w:hAnsi="CMR17" w:cs="ＭＳ 明朝" w:hint="eastAsia"/>
+          <w:sz w:val="33"/>
+          <w:szCs w:val="33"/>
+        </w:rPr>
+        <w:t>第</w:t>
+      </w:r>
+      <w:r>
+        <w:rPr>
+          <w:rFonts w:ascii="CMR17" w:hAnsi="CMR17" w:cs="CMR17" w:hint="eastAsia"/>
+          <w:sz w:val="34"/>
+          <w:szCs w:val="34"/>
+        </w:rPr>
+        <w:t xml:space="preserve">1 </w:t>
+      </w:r>
+      <w:r>
+        <w:rPr>
+          <w:rFonts w:ascii="ＭＳ 明朝" w:eastAsia="ＭＳ 明朝" w:hAnsi="CMR17" w:cs="ＭＳ 明朝" w:hint="eastAsia"/>
+          <w:sz w:val="33"/>
+          <w:szCs w:val="33"/>
+        </w:rPr>
+        <w:t>回課題</w:t>
+      </w:r>
+    </w:p>
+    <w:p>
+      <w:pPr>
+        <w:jc w:val="center"/>
+        <w:rPr>
+          <w:rFonts w:hint="eastAsia"/>
+          <w:b/>
+          <w:bCs/>
+          <w:sz w:val="22"/>
+          <w:szCs w:val="22"/>
+        </w:rPr>
+      </w:pPr>
+      <w:r>
+        <w:rPr>
+          <w:rFonts w:hint="eastAsia"/>
+          <w:b/>
+          <w:bCs/>
+          <w:sz w:val="22"/>
+          <w:szCs w:val="22"/>
+        </w:rPr>
+        <w:t>B243392</w:t>
+      </w:r>
+      <w:r>
+        <w:rPr>
+          <w:rFonts w:hint="eastAsia"/>
+          <w:b/>
+          <w:bCs/>
+          <w:sz w:val="22"/>
+          <w:szCs w:val="22"/>
+        </w:rPr>
+        <w:t xml:space="preserve">　　</w:t>
+      </w:r>
+      <w:r>
+        <w:rPr>
+          <w:rFonts w:hint="eastAsia"/>
+          <w:b/>
+          <w:bCs/>
+          <w:sz w:val="22"/>
+          <w:szCs w:val="22"/>
+        </w:rPr>
+        <w:t>ALCANDER IMAWAN</w:t>
+      </w:r>
+      <w:r>
+        <w:rPr>
+          <w:rFonts w:hint="eastAsia"/>
+          <w:b/>
+          <w:bCs/>
+          <w:sz w:val="22"/>
+          <w:szCs w:val="22"/>
+        </w:rPr>
+        <w:t xml:space="preserve">　　2024年6月12日</w:t>
+      </w:r>
+    </w:p>
+    <w:p>
+      <w:pPr>
+        <w:rPr>
+          <w:b/>
+          <w:bCs/>
+          <w:sz w:val="22"/>
+          <w:szCs w:val="22"/>
+        </w:rPr>
+      </w:pPr>
+      <w:r>
+        <w:rPr>
+          <w:rFonts w:hint="eastAsia"/>
+          <w:b/>
+          <w:bCs/>
+          <w:sz w:val="22"/>
+          <w:szCs w:val="22"/>
+        </w:rPr>
+        <w:t>Q1</w:t>
+      </w:r>
+    </w:p>
+    <w:p>
+      <w:pPr>
+        <w:rPr>
+          <w:b/>
+          <w:bCs/>
+        </w:rPr>
+      </w:pPr>
+      <w:r>
+        <w:rPr>
+          <w:rFonts w:hint="eastAsia"/>
+          <w:b/>
+          <w:bCs/>
+        </w:rPr>
+        <w:t>プログラム</w:t>
+      </w:r>
+    </w:p>
+    <w:p>
+      <w:proofErr w:type="spellStart"/>
+      <w:r>
+        <w:t>Message.h</w:t>
+      </w:r>
+      <w:proofErr w:type="spellEnd"/>
+    </w:p>
+    <w:p>
+      <w:r>
+        <w:t>1: #include &lt;iostream&gt;</w:t>
+      </w:r>
+    </w:p>
+    <w:p>
+      <w:r>
+        <w:t xml:space="preserve">2: </w:t>
+      </w:r>
+    </w:p>
+    <w:p>
+      <w:r>
+        <w:t>3: class Message {</w:t>
+      </w:r>
+    </w:p>
+    <w:p>
+      <w:r>
+        <w:t xml:space="preserve">4: </w:t>
+      </w:r>
+    </w:p>
+    <w:p>
+      <w:r>
+        <w:t>5: private:</w:t>
+      </w:r>
+    </w:p>
+    <w:p>
+      <w:r>
+        <w:t>6:     char* message;</w:t>
+      </w:r>
+    </w:p>
+    <w:p>
+      <w:r>
+        <w:t xml:space="preserve">7: </w:t>
+      </w:r>
+    </w:p>
+    <w:p>
+      <w:r>
+        <w:t>8: public:</w:t>
+      </w:r>
+    </w:p>
+    <w:p>
+      <w:r>
+        <w:t>9:     Message(); // Constructer</w:t>
+      </w:r>
+    </w:p>
+    <w:p>
+      <w:r>
+        <w:t>10:     ~Message(); //Destructor</w:t>
+      </w:r>
+    </w:p>
+    <w:p>
+      <w:r>
+        <w:t xml:space="preserve">11:     </w:t>
+      </w:r>
+    </w:p>
+    <w:p>
+      <w:r>
+        <w:t xml:space="preserve">12:     void </w:t>
+      </w:r>
+      <w:proofErr w:type="spellStart"/>
+      <w:r>
+        <w:t>setMessage</w:t>
+      </w:r>
+      <w:proofErr w:type="spellEnd"/>
+      <w:r>
+        <w:t>(const char* message);</w:t>
+      </w:r>
+    </w:p>
+    <w:p>
+      <w:r>
+        <w:t xml:space="preserve">13:     char* </w:t>
+      </w:r>
+      <w:proofErr w:type="spellStart"/>
+      <w:r>
+        <w:t>getMessage</w:t>
+      </w:r>
+      <w:proofErr w:type="spellEnd"/>
+      <w:r>
+        <w:t>(void);</w:t>
+      </w:r>
+    </w:p>
+    <w:p>
+      <w:r>
+        <w:t>14: };</w:t>
+      </w:r>
+    </w:p>
     <w:p/>
+    <w:p>
+      <w:r>
+        <w:t>Message.cpp</w:t>
+      </w:r>
+    </w:p>
+    <w:p>
+      <w:r>
+        <w:t>1: #include "</w:t>
+      </w:r>
+      <w:proofErr w:type="spellStart"/>
+      <w:r>
+        <w:t>Message.h</w:t>
+      </w:r>
+      <w:proofErr w:type="spellEnd"/>
+      <w:r>
+        <w:t>"</w:t>
+      </w:r>
+    </w:p>
+    <w:p>
+      <w:r>
+        <w:t>2: #include &lt;</w:t>
+      </w:r>
+      <w:proofErr w:type="spellStart"/>
+      <w:r>
+        <w:t>cstring</w:t>
+      </w:r>
+      <w:proofErr w:type="spellEnd"/>
+      <w:r>
+        <w:t>&gt; //for std::</w:t>
+      </w:r>
+      <w:proofErr w:type="spellStart"/>
+      <w:r>
+        <w:t>strlen</w:t>
+      </w:r>
+      <w:proofErr w:type="spellEnd"/>
+      <w:r>
+        <w:t xml:space="preserve"> and std::</w:t>
+      </w:r>
+      <w:proofErr w:type="spellStart"/>
+      <w:r>
+        <w:t>strcpy</w:t>
+      </w:r>
+      <w:proofErr w:type="spellEnd"/>
+    </w:p>
+    <w:p>
+      <w:r>
+        <w:t xml:space="preserve">3: </w:t>
+      </w:r>
+    </w:p>
+    <w:p>
+      <w:r>
+        <w:t>4: // Constructer initializing</w:t>
+      </w:r>
+    </w:p>
+    <w:p>
+      <w:r>
+        <w:t>5: Message::Message(){</w:t>
+      </w:r>
+    </w:p>
+    <w:p>
+      <w:r>
+        <w:t xml:space="preserve">6:     message = </w:t>
+      </w:r>
+      <w:proofErr w:type="spellStart"/>
+      <w:r>
+        <w:t>nullptr</w:t>
+      </w:r>
+      <w:proofErr w:type="spellEnd"/>
+      <w:r>
+        <w:t>;</w:t>
+      </w:r>
+    </w:p>
+    <w:p>
+      <w:r>
+        <w:t xml:space="preserve">7: } </w:t>
+      </w:r>
+    </w:p>
+    <w:p>
+      <w:r>
+        <w:lastRenderedPageBreak/>
+        <w:t xml:space="preserve">8: </w:t>
+      </w:r>
+    </w:p>
+    <w:p>
+      <w:r>
+        <w:t>9: //Destructor</w:t>
+      </w:r>
+    </w:p>
+    <w:p>
+      <w:r>
+        <w:t>10: Message::~Message(){</w:t>
+      </w:r>
+    </w:p>
+    <w:p>
+      <w:r>
+        <w:t xml:space="preserve">11:     if(message != </w:t>
+      </w:r>
+      <w:proofErr w:type="spellStart"/>
+      <w:r>
+        <w:t>nullptr</w:t>
+      </w:r>
+      <w:proofErr w:type="spellEnd"/>
+      <w:r>
+        <w:t>)</w:t>
+      </w:r>
+    </w:p>
+    <w:p>
+      <w:r>
+        <w:t>12:     delete[] message;</w:t>
+      </w:r>
+    </w:p>
+    <w:p>
+      <w:r>
+        <w:t xml:space="preserve">13: } </w:t>
+      </w:r>
+    </w:p>
+    <w:p>
+      <w:r>
+        <w:t xml:space="preserve">14: </w:t>
+      </w:r>
+    </w:p>
+    <w:p>
+      <w:r>
+        <w:t xml:space="preserve">15: //this is the function to set Message, </w:t>
+      </w:r>
+    </w:p>
+    <w:p>
+      <w:r>
+        <w:t xml:space="preserve">16: //it works by making a new char* with (msg + 1) as its length </w:t>
+      </w:r>
+    </w:p>
+    <w:p>
+      <w:r>
+        <w:t xml:space="preserve">17: //then copy msg to message with </w:t>
+      </w:r>
+      <w:proofErr w:type="spellStart"/>
+      <w:r>
+        <w:t>strcpy</w:t>
+      </w:r>
+      <w:proofErr w:type="spellEnd"/>
+      <w:r>
+        <w:t xml:space="preserve">  </w:t>
+      </w:r>
+    </w:p>
+    <w:p>
+      <w:r>
+        <w:t>18: void Message::</w:t>
+      </w:r>
+      <w:proofErr w:type="spellStart"/>
+      <w:r>
+        <w:t>setMessage</w:t>
+      </w:r>
+      <w:proofErr w:type="spellEnd"/>
+      <w:r>
+        <w:t>(const char* msg){</w:t>
+      </w:r>
+    </w:p>
+    <w:p>
+      <w:r>
+        <w:t>19:     message = new char[std::</w:t>
+      </w:r>
+      <w:proofErr w:type="spellStart"/>
+      <w:r>
+        <w:t>strlen</w:t>
+      </w:r>
+      <w:proofErr w:type="spellEnd"/>
+      <w:r>
+        <w:t>(msg) + 1];</w:t>
+      </w:r>
+    </w:p>
+    <w:p>
+      <w:r>
+        <w:t>20:     std::</w:t>
+      </w:r>
+      <w:proofErr w:type="spellStart"/>
+      <w:r>
+        <w:t>strcpy</w:t>
+      </w:r>
+      <w:proofErr w:type="spellEnd"/>
+      <w:r>
+        <w:t>(message, msg);</w:t>
+      </w:r>
+    </w:p>
+    <w:p>
+      <w:r>
+        <w:t>21: }</w:t>
+      </w:r>
+    </w:p>
+    <w:p>
+      <w:r>
+        <w:t xml:space="preserve">22: </w:t>
+      </w:r>
+    </w:p>
+    <w:p>
+      <w:r>
+        <w:t>23: //return message</w:t>
+      </w:r>
+    </w:p>
+    <w:p>
+      <w:r>
+        <w:t>24: char* Message::</w:t>
+      </w:r>
+      <w:proofErr w:type="spellStart"/>
+      <w:r>
+        <w:t>getMessage</w:t>
+      </w:r>
+      <w:proofErr w:type="spellEnd"/>
+      <w:r>
+        <w:t>(void){</w:t>
+      </w:r>
+    </w:p>
+    <w:p>
+      <w:r>
+        <w:t>25:     return message;</w:t>
+      </w:r>
+    </w:p>
+    <w:p>
+      <w:r>
+        <w:t>26: }</w:t>
+      </w:r>
+    </w:p>
+    <w:p>
+      <w:r>
+        <w:t>27:</w:t>
+      </w:r>
+    </w:p>
+    <w:p/>
+    <w:p>
+      <w:pPr>
+        <w:rPr>
+          <w:rFonts w:hint="eastAsia"/>
+        </w:rPr>
+      </w:pPr>
+      <w:r>
+        <w:rPr>
+          <w:rFonts w:hint="eastAsia"/>
+        </w:rPr>
+        <w:t>main.cpp</w:t>
+      </w:r>
+    </w:p>
+    <w:p>
+      <w:r>
+        <w:t>1: #include "</w:t>
+      </w:r>
+      <w:proofErr w:type="spellStart"/>
+      <w:r>
+        <w:t>Message.h</w:t>
+      </w:r>
+      <w:proofErr w:type="spellEnd"/>
+      <w:r>
+        <w:t>"</w:t>
+      </w:r>
+    </w:p>
+    <w:p>
+      <w:r>
+        <w:t xml:space="preserve">2: </w:t>
+      </w:r>
+    </w:p>
+    <w:p>
+      <w:r>
+        <w:t xml:space="preserve">3: int main (int </w:t>
+      </w:r>
+      <w:proofErr w:type="spellStart"/>
+      <w:r>
+        <w:t>argc</w:t>
+      </w:r>
+      <w:proofErr w:type="spellEnd"/>
+      <w:r>
+        <w:t>, char *</w:t>
+      </w:r>
+      <w:proofErr w:type="spellStart"/>
+      <w:r>
+        <w:t>argv</w:t>
+      </w:r>
+      <w:proofErr w:type="spellEnd"/>
+      <w:r>
+        <w:t>[]){</w:t>
+      </w:r>
+    </w:p>
+    <w:p>
+      <w:r>
+        <w:t>4:     //make a new Message object called obj</w:t>
+      </w:r>
+    </w:p>
+    <w:p>
+      <w:r>
+        <w:t>5:     Message obj;</w:t>
+      </w:r>
+    </w:p>
+    <w:p>
+      <w:r>
+        <w:t xml:space="preserve">6:     </w:t>
+      </w:r>
+      <w:proofErr w:type="spellStart"/>
+      <w:r>
+        <w:t>obj.setMessage</w:t>
+      </w:r>
+      <w:proofErr w:type="spellEnd"/>
+      <w:r>
+        <w:t>("Hello World.");</w:t>
+      </w:r>
+    </w:p>
+    <w:p>
+      <w:r>
+        <w:t>7:     std::</w:t>
+      </w:r>
+      <w:proofErr w:type="spellStart"/>
+      <w:r>
+        <w:t>cout</w:t>
+      </w:r>
+      <w:proofErr w:type="spellEnd"/>
+      <w:r>
+        <w:t xml:space="preserve"> &lt;&lt; </w:t>
+      </w:r>
+      <w:proofErr w:type="spellStart"/>
+      <w:r>
+        <w:t>obj.getMessage</w:t>
+      </w:r>
+      <w:proofErr w:type="spellEnd"/>
+      <w:r>
+        <w:t>() &lt;&lt; std::</w:t>
+      </w:r>
+      <w:proofErr w:type="spellStart"/>
+      <w:r>
+        <w:t>endl</w:t>
+      </w:r>
+      <w:proofErr w:type="spellEnd"/>
+      <w:r>
+        <w:t>;</w:t>
+      </w:r>
+    </w:p>
+    <w:p>
+      <w:r>
+        <w:t xml:space="preserve">8: </w:t>
+      </w:r>
+    </w:p>
+    <w:p>
+      <w:r>
+        <w:t>9:     return 0;</w:t>
+      </w:r>
+    </w:p>
+    <w:p>
+      <w:r>
+        <w:t>10: }</w:t>
+      </w:r>
+    </w:p>
+    <w:p/>
+    <w:p>
+      <w:pPr>
+        <w:rPr>
+          <w:b/>
+          <w:bCs/>
+        </w:rPr>
+      </w:pPr>
+      <w:r>
+        <w:rPr>
+          <w:rFonts w:hint="eastAsia"/>
+          <w:b/>
+          <w:bCs/>
+        </w:rPr>
+        <w:lastRenderedPageBreak/>
+        <w:t>動作確認</w:t>
+      </w:r>
+    </w:p>
+    <w:p>
+      <w:r>
+        <w:t>[a243392@xdev07 q1]$ ./q1</w:t>
+      </w:r>
+    </w:p>
+    <w:p>
+      <w:r>
+        <w:t>Hello World.</w:t>
+      </w:r>
+    </w:p>
+    <w:p>
+      <w:pPr>
+        <w:rPr>
+          <w:rFonts w:hint="eastAsia"/>
+        </w:rPr>
+      </w:pPr>
+      <w:r>
+        <w:t>[a243392@xdev07 q1]$</w:t>
+      </w:r>
+    </w:p>
+    <w:p>
+      <w:r>
+        <w:br w:type="page"/>
+      </w:r>
+    </w:p>
+    <w:p>
+      <w:pPr>
+        <w:rPr>
+          <w:b/>
+          <w:bCs/>
+          <w:sz w:val="22"/>
+          <w:szCs w:val="22"/>
+        </w:rPr>
+      </w:pPr>
+      <w:r>
+        <w:rPr>
+          <w:rFonts w:hint="eastAsia"/>
+          <w:b/>
+          <w:bCs/>
+          <w:sz w:val="22"/>
+          <w:szCs w:val="22"/>
+        </w:rPr>
+        <w:lastRenderedPageBreak/>
+        <w:t>Q2</w:t>
+      </w:r>
+    </w:p>
+    <w:p>
+      <w:pPr>
+        <w:rPr>
+          <w:b/>
+          <w:bCs/>
+        </w:rPr>
+      </w:pPr>
+      <w:r>
+        <w:rPr>
+          <w:rFonts w:hint="eastAsia"/>
+          <w:b/>
+          <w:bCs/>
+        </w:rPr>
+        <w:t>プログラム</w:t>
+      </w:r>
+    </w:p>
+    <w:p/>
+    <w:p>
+      <w:proofErr w:type="spellStart"/>
+      <w:r>
+        <w:t>Message.h</w:t>
+      </w:r>
+      <w:proofErr w:type="spellEnd"/>
+    </w:p>
+    <w:p>
+      <w:r>
+        <w:t>1: #include &lt;iostream&gt;</w:t>
+      </w:r>
+    </w:p>
+    <w:p>
+      <w:r>
+        <w:t xml:space="preserve">2: </w:t>
+      </w:r>
+    </w:p>
+    <w:p>
+      <w:r>
+        <w:t>3: class Message {</w:t>
+      </w:r>
+    </w:p>
+    <w:p>
+      <w:r>
+        <w:t xml:space="preserve">4: </w:t>
+      </w:r>
+    </w:p>
+    <w:p>
+      <w:r>
+        <w:t>5: private:</w:t>
+      </w:r>
+    </w:p>
+    <w:p>
+      <w:r>
+        <w:t>6:     char* message;</w:t>
+      </w:r>
+    </w:p>
+    <w:p>
+      <w:r>
+        <w:t xml:space="preserve">7: </w:t>
+      </w:r>
+    </w:p>
+    <w:p>
+      <w:r>
+        <w:t>8: public:</w:t>
+      </w:r>
+    </w:p>
+    <w:p>
+      <w:r>
+        <w:t>9:     Message(); // Constructer</w:t>
+      </w:r>
+    </w:p>
+    <w:p>
+      <w:r>
+        <w:t>10:     ~Message(); //Destructor</w:t>
+      </w:r>
+    </w:p>
+    <w:p>
+      <w:r>
+        <w:t xml:space="preserve">11:     </w:t>
+      </w:r>
+    </w:p>
+    <w:p>
+      <w:r>
+        <w:t xml:space="preserve">12:     void </w:t>
+      </w:r>
+      <w:proofErr w:type="spellStart"/>
+      <w:r>
+        <w:t>setMessage</w:t>
+      </w:r>
+      <w:proofErr w:type="spellEnd"/>
+      <w:r>
+        <w:t>(const char* message);</w:t>
+      </w:r>
+    </w:p>
+    <w:p>
+      <w:r>
+        <w:t xml:space="preserve">13:     const char* </w:t>
+      </w:r>
+      <w:proofErr w:type="spellStart"/>
+      <w:r>
+        <w:t>getMessage</w:t>
+      </w:r>
+      <w:proofErr w:type="spellEnd"/>
+      <w:r>
+        <w:t>(void) const;</w:t>
+      </w:r>
+    </w:p>
+    <w:p>
+      <w:r>
+        <w:t xml:space="preserve">14: </w:t>
+      </w:r>
+    </w:p>
+    <w:p>
+      <w:r>
+        <w:t>15:     //declaration of stream operators</w:t>
+      </w:r>
+    </w:p>
+    <w:p>
+      <w:r>
+        <w:t>16:     friend std::</w:t>
+      </w:r>
+      <w:proofErr w:type="spellStart"/>
+      <w:r>
+        <w:t>istream</w:t>
+      </w:r>
+      <w:proofErr w:type="spellEnd"/>
+      <w:r>
+        <w:t>&amp; operator&gt;&gt;(std::</w:t>
+      </w:r>
+      <w:proofErr w:type="spellStart"/>
+      <w:r>
+        <w:t>istream</w:t>
+      </w:r>
+      <w:proofErr w:type="spellEnd"/>
+      <w:r>
+        <w:t>&amp; stream, Message&amp; obj);</w:t>
+      </w:r>
+    </w:p>
+    <w:p>
+      <w:r>
+        <w:t>17:     friend std::</w:t>
+      </w:r>
+      <w:proofErr w:type="spellStart"/>
+      <w:r>
+        <w:t>ostream</w:t>
+      </w:r>
+      <w:proofErr w:type="spellEnd"/>
+      <w:r>
+        <w:t>&amp; operator&lt;&lt;(std::</w:t>
+      </w:r>
+      <w:proofErr w:type="spellStart"/>
+      <w:r>
+        <w:t>ostream</w:t>
+      </w:r>
+      <w:proofErr w:type="spellEnd"/>
+      <w:r>
+        <w:t>&amp; stream, const Message&amp; obj);</w:t>
+      </w:r>
+    </w:p>
+    <w:p>
+      <w:r>
+        <w:t>18: };</w:t>
+      </w:r>
+    </w:p>
+    <w:p>
+      <w:r>
+        <w:t xml:space="preserve">19: </w:t>
+      </w:r>
+    </w:p>
+    <w:p>
+      <w:r>
+        <w:t>20:</w:t>
+      </w:r>
+    </w:p>
+    <w:p/>
+    <w:p>
+      <w:r>
+        <w:t>Message.cpp</w:t>
+      </w:r>
+    </w:p>
+    <w:p>
+      <w:r>
+        <w:t>1: #include "</w:t>
+      </w:r>
+      <w:proofErr w:type="spellStart"/>
+      <w:r>
+        <w:t>Message.h</w:t>
+      </w:r>
+      <w:proofErr w:type="spellEnd"/>
+      <w:r>
+        <w:t>"</w:t>
+      </w:r>
+    </w:p>
+    <w:p>
+      <w:r>
+        <w:t>2: #include &lt;</w:t>
+      </w:r>
+      <w:proofErr w:type="spellStart"/>
+      <w:r>
+        <w:t>cstring</w:t>
+      </w:r>
+      <w:proofErr w:type="spellEnd"/>
+      <w:r>
+        <w:t>&gt; //for std::</w:t>
+      </w:r>
+      <w:proofErr w:type="spellStart"/>
+      <w:r>
+        <w:t>strlen</w:t>
+      </w:r>
+      <w:proofErr w:type="spellEnd"/>
+      <w:r>
+        <w:t xml:space="preserve"> and std::</w:t>
+      </w:r>
+      <w:proofErr w:type="spellStart"/>
+      <w:r>
+        <w:t>strcpy</w:t>
+      </w:r>
+      <w:proofErr w:type="spellEnd"/>
+    </w:p>
+    <w:p>
+      <w:r>
+        <w:t xml:space="preserve">3: </w:t>
+      </w:r>
+    </w:p>
+    <w:p>
+      <w:r>
+        <w:t>4: // Constructer initializing</w:t>
+      </w:r>
+    </w:p>
+    <w:p>
+      <w:r>
+        <w:t>5: Message::Message(){</w:t>
+      </w:r>
+    </w:p>
+    <w:p>
+      <w:r>
+        <w:t xml:space="preserve">6:     message = </w:t>
+      </w:r>
+      <w:proofErr w:type="spellStart"/>
+      <w:r>
+        <w:t>nullptr</w:t>
+      </w:r>
+      <w:proofErr w:type="spellEnd"/>
+      <w:r>
+        <w:t>;</w:t>
+      </w:r>
+    </w:p>
+    <w:p>
+      <w:r>
+        <w:lastRenderedPageBreak/>
+        <w:t xml:space="preserve">7: } </w:t>
+      </w:r>
+    </w:p>
+    <w:p>
+      <w:r>
+        <w:t xml:space="preserve">8: </w:t>
+      </w:r>
+    </w:p>
+    <w:p>
+      <w:r>
+        <w:t>9: //definition of extraction operator (&gt;&gt;)</w:t>
+      </w:r>
+    </w:p>
+    <w:p>
+      <w:r>
+        <w:t>10: std::</w:t>
+      </w:r>
+      <w:proofErr w:type="spellStart"/>
+      <w:r>
+        <w:t>istream</w:t>
+      </w:r>
+      <w:proofErr w:type="spellEnd"/>
+      <w:r>
+        <w:t>&amp; operator&gt;&gt;(std::</w:t>
+      </w:r>
+      <w:proofErr w:type="spellStart"/>
+      <w:r>
+        <w:t>istream</w:t>
+      </w:r>
+      <w:proofErr w:type="spellEnd"/>
+      <w:r>
+        <w:t>&amp; stream, Message&amp; obj){</w:t>
+      </w:r>
+    </w:p>
+    <w:p>
+      <w:r>
+        <w:t xml:space="preserve">11:     //temporary buffer to hold the input, by using buffer, we have better memory management, </w:t>
+      </w:r>
+    </w:p>
+    <w:p>
+      <w:r>
+        <w:t>12:     //safer and more robust(prevent overflows), and dynamic memory allocation</w:t>
+      </w:r>
+    </w:p>
+    <w:p>
+      <w:r>
+        <w:t>13:     char buffer[1024];</w:t>
+      </w:r>
+    </w:p>
+    <w:p>
+      <w:r>
+        <w:t xml:space="preserve">14:     </w:t>
+      </w:r>
+      <w:proofErr w:type="spellStart"/>
+      <w:r>
+        <w:t>stream.getline</w:t>
+      </w:r>
+      <w:proofErr w:type="spellEnd"/>
+      <w:r>
+        <w:t>(buffer, 1024);</w:t>
+      </w:r>
+    </w:p>
+    <w:p>
+      <w:r>
+        <w:t xml:space="preserve">15: </w:t>
+      </w:r>
+    </w:p>
+    <w:p>
+      <w:r>
+        <w:t xml:space="preserve">16:     //set the message using </w:t>
+      </w:r>
+      <w:proofErr w:type="spellStart"/>
+      <w:r>
+        <w:t>setMessage</w:t>
+      </w:r>
+      <w:proofErr w:type="spellEnd"/>
+      <w:r>
+        <w:t xml:space="preserve"> function below</w:t>
+      </w:r>
+    </w:p>
+    <w:p>
+      <w:r>
+        <w:t xml:space="preserve">17:     </w:t>
+      </w:r>
+      <w:proofErr w:type="spellStart"/>
+      <w:r>
+        <w:t>obj.setMessage</w:t>
+      </w:r>
+      <w:proofErr w:type="spellEnd"/>
+      <w:r>
+        <w:t>(buffer);</w:t>
+      </w:r>
+    </w:p>
+    <w:p>
+      <w:r>
+        <w:t xml:space="preserve">18: </w:t>
+      </w:r>
+    </w:p>
+    <w:p>
+      <w:r>
+        <w:t>19:     return stream;</w:t>
+      </w:r>
+    </w:p>
+    <w:p>
+      <w:r>
+        <w:t>20: }</w:t>
+      </w:r>
+    </w:p>
+    <w:p>
+      <w:r>
+        <w:t xml:space="preserve">21: </w:t>
+      </w:r>
+    </w:p>
+    <w:p>
+      <w:r>
+        <w:t>22: //definition of the insertion operator(&lt;&lt;)</w:t>
+      </w:r>
+    </w:p>
+    <w:p>
+      <w:r>
+        <w:t>23: std::</w:t>
+      </w:r>
+      <w:proofErr w:type="spellStart"/>
+      <w:r>
+        <w:t>ostream</w:t>
+      </w:r>
+      <w:proofErr w:type="spellEnd"/>
+      <w:r>
+        <w:t>&amp; operator&lt;&lt;(std::</w:t>
+      </w:r>
+      <w:proofErr w:type="spellStart"/>
+      <w:r>
+        <w:t>ostream</w:t>
+      </w:r>
+      <w:proofErr w:type="spellEnd"/>
+      <w:r>
+        <w:t>&amp; stream, const Message&amp; obj){</w:t>
+      </w:r>
+    </w:p>
+    <w:p>
+      <w:r>
+        <w:t>24:     if(</w:t>
+      </w:r>
+      <w:proofErr w:type="spellStart"/>
+      <w:r>
+        <w:t>obj.getMessage</w:t>
+      </w:r>
+      <w:proofErr w:type="spellEnd"/>
+      <w:r>
+        <w:t xml:space="preserve">() != </w:t>
+      </w:r>
+      <w:proofErr w:type="spellStart"/>
+      <w:r>
+        <w:t>nullptr</w:t>
+      </w:r>
+      <w:proofErr w:type="spellEnd"/>
+      <w:r>
+        <w:t>){</w:t>
+      </w:r>
+    </w:p>
+    <w:p>
+      <w:r>
+        <w:t xml:space="preserve">25:         stream &lt;&lt; </w:t>
+      </w:r>
+      <w:proofErr w:type="spellStart"/>
+      <w:r>
+        <w:t>obj.getMessage</w:t>
+      </w:r>
+      <w:proofErr w:type="spellEnd"/>
+      <w:r>
+        <w:t>();</w:t>
+      </w:r>
+    </w:p>
+    <w:p>
+      <w:r>
+        <w:t>26:     }</w:t>
+      </w:r>
+    </w:p>
+    <w:p>
+      <w:r>
+        <w:t>27:     return stream;</w:t>
+      </w:r>
+    </w:p>
+    <w:p>
+      <w:r>
+        <w:t>28: }</w:t>
+      </w:r>
+    </w:p>
+    <w:p>
+      <w:r>
+        <w:t xml:space="preserve">29: </w:t>
+      </w:r>
+    </w:p>
+    <w:p>
+      <w:r>
+        <w:t>30: //Destructor</w:t>
+      </w:r>
+    </w:p>
+    <w:p>
+      <w:r>
+        <w:t>31: Message::~Message(){</w:t>
+      </w:r>
+    </w:p>
+    <w:p>
+      <w:r>
+        <w:t xml:space="preserve">32:     if(message != </w:t>
+      </w:r>
+      <w:proofErr w:type="spellStart"/>
+      <w:r>
+        <w:t>nullptr</w:t>
+      </w:r>
+      <w:proofErr w:type="spellEnd"/>
+      <w:r>
+        <w:t>)</w:t>
+      </w:r>
+    </w:p>
+    <w:p>
+      <w:r>
+        <w:t>33:     delete[] message;</w:t>
+      </w:r>
+    </w:p>
+    <w:p>
+      <w:r>
+        <w:t xml:space="preserve">34: } </w:t>
+      </w:r>
+    </w:p>
+    <w:p>
+      <w:r>
+        <w:t xml:space="preserve">35: </w:t>
+      </w:r>
+    </w:p>
+    <w:p>
+      <w:r>
+        <w:t xml:space="preserve">36: //this is the function to set Message, </w:t>
+      </w:r>
+    </w:p>
+    <w:p>
+      <w:r>
+        <w:t xml:space="preserve">37: //it works by making a new char* with (msg + 1) as its length </w:t>
+      </w:r>
+    </w:p>
+    <w:p>
+      <w:r>
+        <w:t xml:space="preserve">38: //then copy msg to message with </w:t>
+      </w:r>
+      <w:proofErr w:type="spellStart"/>
+      <w:r>
+        <w:t>strcpy</w:t>
+      </w:r>
+      <w:proofErr w:type="spellEnd"/>
+      <w:r>
+        <w:t xml:space="preserve">  </w:t>
+      </w:r>
+    </w:p>
+    <w:p>
+      <w:r>
+        <w:lastRenderedPageBreak/>
+        <w:t>39: void Message::</w:t>
+      </w:r>
+      <w:proofErr w:type="spellStart"/>
+      <w:r>
+        <w:t>setMessage</w:t>
+      </w:r>
+      <w:proofErr w:type="spellEnd"/>
+      <w:r>
+        <w:t>(const char* msg){</w:t>
+      </w:r>
+    </w:p>
+    <w:p>
+      <w:r>
+        <w:t>40:     message = new char[std::</w:t>
+      </w:r>
+      <w:proofErr w:type="spellStart"/>
+      <w:r>
+        <w:t>strlen</w:t>
+      </w:r>
+      <w:proofErr w:type="spellEnd"/>
+      <w:r>
+        <w:t>(msg) + 1];</w:t>
+      </w:r>
+    </w:p>
+    <w:p>
+      <w:r>
+        <w:t>41:     std::</w:t>
+      </w:r>
+      <w:proofErr w:type="spellStart"/>
+      <w:r>
+        <w:t>strcpy</w:t>
+      </w:r>
+      <w:proofErr w:type="spellEnd"/>
+      <w:r>
+        <w:t>(message, msg);</w:t>
+      </w:r>
+    </w:p>
+    <w:p>
+      <w:r>
+        <w:t>42: }</w:t>
+      </w:r>
+    </w:p>
+    <w:p>
+      <w:r>
+        <w:t xml:space="preserve">43: </w:t>
+      </w:r>
+    </w:p>
+    <w:p>
+      <w:r>
+        <w:t>44: //return message</w:t>
+      </w:r>
+    </w:p>
+    <w:p>
+      <w:r>
+        <w:t>45: const char* Message::</w:t>
+      </w:r>
+      <w:proofErr w:type="spellStart"/>
+      <w:r>
+        <w:t>getMessage</w:t>
+      </w:r>
+      <w:proofErr w:type="spellEnd"/>
+      <w:r>
+        <w:t>(void) const {</w:t>
+      </w:r>
+    </w:p>
+    <w:p>
+      <w:r>
+        <w:t>46:     return message;</w:t>
+      </w:r>
+    </w:p>
+    <w:p>
+      <w:r>
+        <w:t>47: }</w:t>
+      </w:r>
+    </w:p>
+    <w:p>
+      <w:r>
+        <w:t>48:</w:t>
+      </w:r>
+    </w:p>
+    <w:p>
+      <w:pPr>
+        <w:rPr>
+          <w:rFonts w:hint="eastAsia"/>
+        </w:rPr>
+      </w:pPr>
+    </w:p>
+    <w:p>
+      <w:r>
+        <w:t>main.cpp</w:t>
+      </w:r>
+    </w:p>
+    <w:p>
+      <w:r>
+        <w:t>1: #include "</w:t>
+      </w:r>
+      <w:proofErr w:type="spellStart"/>
+      <w:r>
+        <w:t>Message.h</w:t>
+      </w:r>
+      <w:proofErr w:type="spellEnd"/>
+      <w:r>
+        <w:t>"</w:t>
+      </w:r>
+    </w:p>
+    <w:p>
+      <w:r>
+        <w:t xml:space="preserve">2: </w:t>
+      </w:r>
+    </w:p>
+    <w:p>
+      <w:r>
+        <w:t xml:space="preserve">3: int main (int </w:t>
+      </w:r>
+      <w:proofErr w:type="spellStart"/>
+      <w:r>
+        <w:t>argc</w:t>
+      </w:r>
+      <w:proofErr w:type="spellEnd"/>
+      <w:r>
+        <w:t>, char *</w:t>
+      </w:r>
+      <w:proofErr w:type="spellStart"/>
+      <w:r>
+        <w:t>argv</w:t>
+      </w:r>
+      <w:proofErr w:type="spellEnd"/>
+      <w:r>
+        <w:t>[]){</w:t>
+      </w:r>
+    </w:p>
+    <w:p>
+      <w:r>
+        <w:t>4:     //make a new Message object called obj</w:t>
+      </w:r>
+    </w:p>
+    <w:p>
+      <w:r>
+        <w:t>5:     Message obj;</w:t>
+      </w:r>
+    </w:p>
+    <w:p>
+      <w:r>
+        <w:t>6:     std::</w:t>
+      </w:r>
+      <w:proofErr w:type="spellStart"/>
+      <w:r>
+        <w:t>cout</w:t>
+      </w:r>
+      <w:proofErr w:type="spellEnd"/>
+      <w:r>
+        <w:t xml:space="preserve"> &lt;&lt; "Input message: ";</w:t>
+      </w:r>
+    </w:p>
+    <w:p>
+      <w:r>
+        <w:t>7:     //use &gt;&gt; operator to input to Message object</w:t>
+      </w:r>
+    </w:p>
+    <w:p>
+      <w:r>
+        <w:t>8:     std::</w:t>
+      </w:r>
+      <w:proofErr w:type="spellStart"/>
+      <w:r>
+        <w:t>cin</w:t>
+      </w:r>
+      <w:proofErr w:type="spellEnd"/>
+      <w:r>
+        <w:t xml:space="preserve"> &gt;&gt; obj;</w:t>
+      </w:r>
+    </w:p>
+    <w:p>
+      <w:r>
+        <w:t>9:     std::</w:t>
+      </w:r>
+      <w:proofErr w:type="spellStart"/>
+      <w:r>
+        <w:t>cout</w:t>
+      </w:r>
+      <w:proofErr w:type="spellEnd"/>
+      <w:r>
+        <w:t xml:space="preserve"> &lt;&lt; "Output message:" &lt;&lt; std::</w:t>
+      </w:r>
+      <w:proofErr w:type="spellStart"/>
+      <w:r>
+        <w:t>endl</w:t>
+      </w:r>
+      <w:proofErr w:type="spellEnd"/>
+      <w:r>
+        <w:t>;</w:t>
+      </w:r>
+    </w:p>
+    <w:p>
+      <w:r>
+        <w:t>10:     //use &lt;&lt; operator to output from Message object</w:t>
+      </w:r>
+    </w:p>
+    <w:p>
+      <w:r>
+        <w:t>11:     std::</w:t>
+      </w:r>
+      <w:proofErr w:type="spellStart"/>
+      <w:r>
+        <w:t>cout</w:t>
+      </w:r>
+      <w:proofErr w:type="spellEnd"/>
+      <w:r>
+        <w:t xml:space="preserve"> &lt;&lt; obj &lt;&lt; std::</w:t>
+      </w:r>
+      <w:proofErr w:type="spellStart"/>
+      <w:r>
+        <w:t>endl</w:t>
+      </w:r>
+      <w:proofErr w:type="spellEnd"/>
+      <w:r>
+        <w:t>;</w:t>
+      </w:r>
+    </w:p>
+    <w:p>
+      <w:r>
+        <w:t xml:space="preserve">12: </w:t>
+      </w:r>
+    </w:p>
+    <w:p>
+      <w:r>
+        <w:t>13:     return 0;</w:t>
+      </w:r>
+    </w:p>
+    <w:p>
+      <w:pPr>
+        <w:rPr>
+          <w:rFonts w:hint="eastAsia"/>
+        </w:rPr>
+      </w:pPr>
+      <w:r>
+        <w:t>14: }</w:t>
+      </w:r>
+    </w:p>
+    <w:p>
+      <w:pPr>
+        <w:rPr>
+          <w:rFonts w:hint="eastAsia"/>
+          <w:b/>
+          <w:bCs/>
+        </w:rPr>
+      </w:pPr>
+    </w:p>
+    <w:p>
+      <w:pPr>
+        <w:rPr>
+          <w:b/>
+          <w:bCs/>
+        </w:rPr>
+      </w:pPr>
+      <w:r>
+        <w:rPr>
+          <w:rFonts w:hint="eastAsia"/>
+          <w:b/>
+          <w:bCs/>
+        </w:rPr>
+        <w:t>動作確認</w:t>
+      </w:r>
+    </w:p>
+    <w:p>
+      <w:r>
+        <w:t>[a243392@xdev07 q2]$ ./q2</w:t>
+      </w:r>
+    </w:p>
+    <w:p>
+      <w:r>
+        <w:t>Input message: this is a test for q2</w:t>
+      </w:r>
+    </w:p>
+    <w:p>
+      <w:r>
+        <w:t>Output message:</w:t>
+      </w:r>
+    </w:p>
+    <w:p>
+      <w:r>
+        <w:t>this is a test for q2</w:t>
+      </w:r>
+    </w:p>
+    <w:p>
+      <w:pPr>
+        <w:rPr>
+          <w:rFonts w:hint="eastAsia"/>
+        </w:rPr>
+      </w:pPr>
+      <w:r>
+        <w:t>[a243392@xdev07 q2]$</w:t>
+      </w:r>
+    </w:p>
+    <w:p>
+      <w:pPr>
+        <w:rPr>
+          <w:rFonts w:hint="eastAsia"/>
+          <w:b/>
+          <w:bCs/>
+          <w:sz w:val="22"/>
+          <w:szCs w:val="22"/>
+        </w:rPr>
+      </w:pPr>
+      <w:r>
+        <w:rPr>
+          <w:b/>
+          <w:bCs/>
+          <w:sz w:val="22"/>
+          <w:szCs w:val="22"/>
+        </w:rPr>
+        <w:lastRenderedPageBreak/>
+        <w:t>Q</w:t>
+      </w:r>
+      <w:r>
+        <w:rPr>
+          <w:rFonts w:hint="eastAsia"/>
+          <w:b/>
+          <w:bCs/>
+          <w:sz w:val="22"/>
+          <w:szCs w:val="22"/>
+        </w:rPr>
+        <w:t>3</w:t>
+      </w:r>
+    </w:p>
+    <w:p>
+      <w:pPr>
+        <w:rPr>
+          <w:b/>
+          <w:bCs/>
+        </w:rPr>
+      </w:pPr>
+      <w:r>
+        <w:rPr>
+          <w:rFonts w:hint="eastAsia"/>
+          <w:b/>
+          <w:bCs/>
+        </w:rPr>
+        <w:t>プログラム</w:t>
+      </w:r>
+    </w:p>
+    <w:p>
+      <w:proofErr w:type="spellStart"/>
+      <w:r>
+        <w:t>Message.h</w:t>
+      </w:r>
+      <w:proofErr w:type="spellEnd"/>
+      <w:r>
+        <w:rPr>
+          <w:rFonts w:hint="eastAsia"/>
+        </w:rPr>
+        <w:t>とMessage.cppはQ2と同じプログラムを使っている。</w:t>
+      </w:r>
+    </w:p>
+    <w:p/>
+    <w:p>
+      <w:proofErr w:type="spellStart"/>
+      <w:r>
+        <w:t>RepeatMessage.h</w:t>
+      </w:r>
+      <w:proofErr w:type="spellEnd"/>
+    </w:p>
+    <w:p>
+      <w:r>
+        <w:t>1: #include &lt;iostream&gt;</w:t>
+      </w:r>
+    </w:p>
+    <w:p>
+      <w:r>
+        <w:t>2: #include "</w:t>
+      </w:r>
+      <w:proofErr w:type="spellStart"/>
+      <w:r>
+        <w:t>Message.h</w:t>
+      </w:r>
+      <w:proofErr w:type="spellEnd"/>
+      <w:r>
+        <w:t>"</w:t>
+      </w:r>
+    </w:p>
+    <w:p>
+      <w:r>
+        <w:t xml:space="preserve">3: </w:t>
+      </w:r>
+    </w:p>
+    <w:p>
+      <w:r>
+        <w:t xml:space="preserve">4: //class </w:t>
+      </w:r>
+      <w:proofErr w:type="spellStart"/>
+      <w:r>
+        <w:t>RepeatMessage</w:t>
+      </w:r>
+      <w:proofErr w:type="spellEnd"/>
+      <w:r>
+        <w:t xml:space="preserve"> is instanced from Message class, </w:t>
+      </w:r>
+    </w:p>
+    <w:p>
+      <w:r>
+        <w:t xml:space="preserve">5: //and all public members of Message class is accessible by </w:t>
+      </w:r>
+      <w:proofErr w:type="spellStart"/>
+      <w:r>
+        <w:t>RepeatMessage</w:t>
+      </w:r>
+      <w:proofErr w:type="spellEnd"/>
+      <w:r>
+        <w:t xml:space="preserve"> class</w:t>
+      </w:r>
+    </w:p>
+    <w:p>
+      <w:r>
+        <w:t xml:space="preserve">6: class </w:t>
+      </w:r>
+      <w:proofErr w:type="spellStart"/>
+      <w:r>
+        <w:t>RepeatMessage</w:t>
+      </w:r>
+      <w:proofErr w:type="spellEnd"/>
+      <w:r>
+        <w:t>: public Message {</w:t>
+      </w:r>
+    </w:p>
+    <w:p>
+      <w:r>
+        <w:t xml:space="preserve">7: </w:t>
+      </w:r>
+    </w:p>
+    <w:p>
+      <w:r>
+        <w:t>8: private:</w:t>
+      </w:r>
+    </w:p>
+    <w:p>
+      <w:r>
+        <w:t>9:     char* message;</w:t>
+      </w:r>
+    </w:p>
+    <w:p>
+      <w:r>
+        <w:t xml:space="preserve">10:     int </w:t>
+      </w:r>
+      <w:proofErr w:type="spellStart"/>
+      <w:r>
+        <w:t>nloops</w:t>
+      </w:r>
+      <w:proofErr w:type="spellEnd"/>
+      <w:r>
+        <w:t>;</w:t>
+      </w:r>
+    </w:p>
+    <w:p>
+      <w:r>
+        <w:t xml:space="preserve">11: </w:t>
+      </w:r>
+    </w:p>
+    <w:p>
+      <w:r>
+        <w:t>12: public:</w:t>
+      </w:r>
+    </w:p>
+    <w:p>
+      <w:r>
+        <w:t xml:space="preserve">13:     </w:t>
+      </w:r>
+      <w:proofErr w:type="spellStart"/>
+      <w:r>
+        <w:t>RepeatMessage</w:t>
+      </w:r>
+      <w:proofErr w:type="spellEnd"/>
+      <w:r>
+        <w:t xml:space="preserve">(int </w:t>
+      </w:r>
+      <w:proofErr w:type="spellStart"/>
+      <w:r>
+        <w:t>nloops</w:t>
+      </w:r>
+      <w:proofErr w:type="spellEnd"/>
+      <w:r>
+        <w:t xml:space="preserve">); </w:t>
+      </w:r>
+    </w:p>
+    <w:p>
+      <w:r>
+        <w:t>14:     ~</w:t>
+      </w:r>
+      <w:proofErr w:type="spellStart"/>
+      <w:r>
+        <w:t>RepeatMessage</w:t>
+      </w:r>
+      <w:proofErr w:type="spellEnd"/>
+      <w:r>
+        <w:t>();</w:t>
+      </w:r>
+    </w:p>
+    <w:p>
+      <w:r>
+        <w:t xml:space="preserve">15:     const int </w:t>
+      </w:r>
+      <w:proofErr w:type="spellStart"/>
+      <w:r>
+        <w:t>getNloops</w:t>
+      </w:r>
+      <w:proofErr w:type="spellEnd"/>
+      <w:r>
+        <w:t>()const;</w:t>
+      </w:r>
+    </w:p>
+    <w:p>
+      <w:r>
+        <w:t xml:space="preserve">16:     //overload (&lt;&lt;) operator for </w:t>
+      </w:r>
+      <w:proofErr w:type="spellStart"/>
+      <w:r>
+        <w:t>RepeatMessage</w:t>
+      </w:r>
+      <w:proofErr w:type="spellEnd"/>
+      <w:r>
+        <w:t xml:space="preserve"> class</w:t>
+      </w:r>
+    </w:p>
+    <w:p>
+      <w:r>
+        <w:t>17:     friend std::</w:t>
+      </w:r>
+      <w:proofErr w:type="spellStart"/>
+      <w:r>
+        <w:t>ostream</w:t>
+      </w:r>
+      <w:proofErr w:type="spellEnd"/>
+      <w:r>
+        <w:t xml:space="preserve"> &amp;operator&lt;&lt;(std::</w:t>
+      </w:r>
+      <w:proofErr w:type="spellStart"/>
+      <w:r>
+        <w:t>ostream</w:t>
+      </w:r>
+      <w:proofErr w:type="spellEnd"/>
+      <w:r>
+        <w:t xml:space="preserve">&amp; stream, const </w:t>
+      </w:r>
+      <w:proofErr w:type="spellStart"/>
+      <w:r>
+        <w:t>RepeatMessage</w:t>
+      </w:r>
+      <w:proofErr w:type="spellEnd"/>
+      <w:r>
+        <w:t>&amp; obj);</w:t>
+      </w:r>
+    </w:p>
+    <w:p>
+      <w:r>
+        <w:t>18: };</w:t>
+      </w:r>
+    </w:p>
+    <w:p>
+      <w:pPr>
+        <w:rPr>
+          <w:rFonts w:hint="eastAsia"/>
+        </w:rPr>
+      </w:pPr>
+      <w:r>
+        <w:t xml:space="preserve">19: </w:t>
+      </w:r>
+    </w:p>
+    <w:p/>
+    <w:p>
+      <w:r>
+        <w:t>RepeatMessage.cpp</w:t>
+      </w:r>
+    </w:p>
+    <w:p>
+      <w:r>
+        <w:t>1: #include "</w:t>
+      </w:r>
+      <w:proofErr w:type="spellStart"/>
+      <w:r>
+        <w:t>RepeatMessage.h</w:t>
+      </w:r>
+      <w:proofErr w:type="spellEnd"/>
+      <w:r>
+        <w:t>"</w:t>
+      </w:r>
+    </w:p>
+    <w:p>
+      <w:r>
+        <w:t>2: #include &lt;</w:t>
+      </w:r>
+      <w:proofErr w:type="spellStart"/>
+      <w:r>
+        <w:t>cstring</w:t>
+      </w:r>
+      <w:proofErr w:type="spellEnd"/>
+      <w:r>
+        <w:t>&gt; //for std::</w:t>
+      </w:r>
+      <w:proofErr w:type="spellStart"/>
+      <w:r>
+        <w:t>strlen</w:t>
+      </w:r>
+      <w:proofErr w:type="spellEnd"/>
+      <w:r>
+        <w:t xml:space="preserve"> and std::</w:t>
+      </w:r>
+      <w:proofErr w:type="spellStart"/>
+      <w:r>
+        <w:t>strcpy</w:t>
+      </w:r>
+      <w:proofErr w:type="spellEnd"/>
+    </w:p>
+    <w:p>
+      <w:r>
+        <w:t xml:space="preserve">3: </w:t>
+      </w:r>
+    </w:p>
+    <w:p>
+      <w:r>
+        <w:t>4: //constructor implementation</w:t>
+      </w:r>
+    </w:p>
+    <w:p>
+      <w:r>
+        <w:t xml:space="preserve">5: </w:t>
+      </w:r>
+      <w:proofErr w:type="spellStart"/>
+      <w:r>
+        <w:t>RepeatMessage</w:t>
+      </w:r>
+      <w:proofErr w:type="spellEnd"/>
+      <w:r>
+        <w:t>::</w:t>
+      </w:r>
+      <w:proofErr w:type="spellStart"/>
+      <w:r>
+        <w:t>RepeatMessage</w:t>
+      </w:r>
+      <w:proofErr w:type="spellEnd"/>
+      <w:r>
+        <w:t xml:space="preserve">(int n): Message(), </w:t>
+      </w:r>
+      <w:proofErr w:type="spellStart"/>
+      <w:r>
+        <w:t>nloops</w:t>
+      </w:r>
+      <w:proofErr w:type="spellEnd"/>
+      <w:r>
+        <w:t xml:space="preserve">(n){} // Constructer with </w:t>
+      </w:r>
+      <w:proofErr w:type="spellStart"/>
+      <w:r>
+        <w:t>nloops</w:t>
+      </w:r>
+      <w:proofErr w:type="spellEnd"/>
+    </w:p>
+    <w:p>
+      <w:r>
+        <w:t xml:space="preserve">6: </w:t>
+      </w:r>
+    </w:p>
+    <w:p>
+      <w:r>
+        <w:lastRenderedPageBreak/>
+        <w:t xml:space="preserve">7: //definition of the insertion operator(&lt;&lt;) for </w:t>
+      </w:r>
+      <w:proofErr w:type="spellStart"/>
+      <w:r>
+        <w:t>RepeatMessage</w:t>
+      </w:r>
+      <w:proofErr w:type="spellEnd"/>
+    </w:p>
+    <w:p>
+      <w:r>
+        <w:t>8: std::</w:t>
+      </w:r>
+      <w:proofErr w:type="spellStart"/>
+      <w:r>
+        <w:t>ostream</w:t>
+      </w:r>
+      <w:proofErr w:type="spellEnd"/>
+      <w:r>
+        <w:t xml:space="preserve"> &amp;operator&lt;&lt;(std::</w:t>
+      </w:r>
+      <w:proofErr w:type="spellStart"/>
+      <w:r>
+        <w:t>ostream</w:t>
+      </w:r>
+      <w:proofErr w:type="spellEnd"/>
+      <w:r>
+        <w:t xml:space="preserve"> &amp;stream, const </w:t>
+      </w:r>
+      <w:proofErr w:type="spellStart"/>
+      <w:r>
+        <w:t>RepeatMessage</w:t>
+      </w:r>
+      <w:proofErr w:type="spellEnd"/>
+      <w:r>
+        <w:t xml:space="preserve"> &amp;obj){</w:t>
+      </w:r>
+    </w:p>
+    <w:p>
+      <w:r>
+        <w:t>9:     if(</w:t>
+      </w:r>
+      <w:proofErr w:type="spellStart"/>
+      <w:r>
+        <w:t>obj.getMessage</w:t>
+      </w:r>
+      <w:proofErr w:type="spellEnd"/>
+      <w:r>
+        <w:t xml:space="preserve">() != </w:t>
+      </w:r>
+      <w:proofErr w:type="spellStart"/>
+      <w:r>
+        <w:t>nullptr</w:t>
+      </w:r>
+      <w:proofErr w:type="spellEnd"/>
+      <w:r>
+        <w:t>){</w:t>
+      </w:r>
+    </w:p>
+    <w:p>
+      <w:r>
+        <w:t xml:space="preserve">10:         for(int i = 0; i &lt; </w:t>
+      </w:r>
+      <w:proofErr w:type="spellStart"/>
+      <w:r>
+        <w:t>obj.getNloops</w:t>
+      </w:r>
+      <w:proofErr w:type="spellEnd"/>
+      <w:r>
+        <w:t>(); i++){</w:t>
+      </w:r>
+    </w:p>
+    <w:p>
+      <w:r>
+        <w:t xml:space="preserve">11:             stream &lt;&lt; </w:t>
+      </w:r>
+      <w:proofErr w:type="spellStart"/>
+      <w:r>
+        <w:t>obj.getMessage</w:t>
+      </w:r>
+      <w:proofErr w:type="spellEnd"/>
+      <w:r>
+        <w:t>();</w:t>
+      </w:r>
+    </w:p>
+    <w:p>
+      <w:r>
+        <w:t>12:         }</w:t>
+      </w:r>
+    </w:p>
+    <w:p>
+      <w:r>
+        <w:t>13:         stream &lt;&lt; std::</w:t>
+      </w:r>
+      <w:proofErr w:type="spellStart"/>
+      <w:r>
+        <w:t>endl</w:t>
+      </w:r>
+      <w:proofErr w:type="spellEnd"/>
+      <w:r>
+        <w:t>;</w:t>
+      </w:r>
+    </w:p>
+    <w:p>
+      <w:r>
+        <w:t>14:     }</w:t>
+      </w:r>
+    </w:p>
+    <w:p>
+      <w:r>
+        <w:t>15:     return stream;</w:t>
+      </w:r>
+    </w:p>
+    <w:p>
+      <w:r>
+        <w:t>16: }</w:t>
+      </w:r>
+    </w:p>
+    <w:p>
+      <w:r>
+        <w:t xml:space="preserve">17: </w:t>
+      </w:r>
+    </w:p>
+    <w:p>
+      <w:r>
+        <w:t xml:space="preserve">18: //function to get the </w:t>
+      </w:r>
+      <w:proofErr w:type="spellStart"/>
+      <w:r>
+        <w:t>nloops</w:t>
+      </w:r>
+      <w:proofErr w:type="spellEnd"/>
+    </w:p>
+    <w:p>
+      <w:r>
+        <w:t xml:space="preserve">19: const int </w:t>
+      </w:r>
+      <w:proofErr w:type="spellStart"/>
+      <w:r>
+        <w:t>RepeatMessage</w:t>
+      </w:r>
+      <w:proofErr w:type="spellEnd"/>
+      <w:r>
+        <w:t>::</w:t>
+      </w:r>
+      <w:proofErr w:type="spellStart"/>
+      <w:r>
+        <w:t>getNloops</w:t>
+      </w:r>
+      <w:proofErr w:type="spellEnd"/>
+      <w:r>
+        <w:t>()const{</w:t>
+      </w:r>
+    </w:p>
+    <w:p>
+      <w:r>
+        <w:t xml:space="preserve">20:     return </w:t>
+      </w:r>
+      <w:proofErr w:type="spellStart"/>
+      <w:r>
+        <w:t>nloops</w:t>
+      </w:r>
+      <w:proofErr w:type="spellEnd"/>
+      <w:r>
+        <w:t>;</w:t>
+      </w:r>
+    </w:p>
+    <w:p>
+      <w:r>
+        <w:t>21: }</w:t>
+      </w:r>
+    </w:p>
+    <w:p>
+      <w:r>
+        <w:t xml:space="preserve">22: </w:t>
+      </w:r>
+    </w:p>
+    <w:p>
+      <w:r>
+        <w:t>23: //Destructor</w:t>
+      </w:r>
+    </w:p>
+    <w:p>
+      <w:r>
+        <w:t xml:space="preserve">24: </w:t>
+      </w:r>
+      <w:proofErr w:type="spellStart"/>
+      <w:r>
+        <w:t>RepeatMessage</w:t>
+      </w:r>
+      <w:proofErr w:type="spellEnd"/>
+      <w:r>
+        <w:t>::~</w:t>
+      </w:r>
+      <w:proofErr w:type="spellStart"/>
+      <w:r>
+        <w:t>RepeatMessage</w:t>
+      </w:r>
+      <w:proofErr w:type="spellEnd"/>
+      <w:r>
+        <w:t>(){</w:t>
+      </w:r>
+    </w:p>
+    <w:p>
+      <w:r>
+        <w:t xml:space="preserve">25:     if(message != </w:t>
+      </w:r>
+      <w:proofErr w:type="spellStart"/>
+      <w:r>
+        <w:t>nullptr</w:t>
+      </w:r>
+      <w:proofErr w:type="spellEnd"/>
+      <w:r>
+        <w:t>)</w:t>
+      </w:r>
+    </w:p>
+    <w:p>
+      <w:r>
+        <w:t>26:     delete[] message;</w:t>
+      </w:r>
+    </w:p>
+    <w:p>
+      <w:r>
+        <w:t>27: }</w:t>
+      </w:r>
+    </w:p>
+    <w:p>
+      <w:pPr>
+        <w:rPr>
+          <w:rFonts w:hint="eastAsia"/>
+        </w:rPr>
+      </w:pPr>
+    </w:p>
+    <w:p>
+      <w:r>
+        <w:t>main.cpp</w:t>
+      </w:r>
+    </w:p>
+    <w:p>
+      <w:r>
+        <w:t>1: #include "</w:t>
+      </w:r>
+      <w:proofErr w:type="spellStart"/>
+      <w:r>
+        <w:t>RepeatMessage.h</w:t>
+      </w:r>
+      <w:proofErr w:type="spellEnd"/>
+      <w:r>
+        <w:t>"</w:t>
+      </w:r>
+    </w:p>
+    <w:p>
+      <w:r>
+        <w:t xml:space="preserve">2: </w:t>
+      </w:r>
+    </w:p>
+    <w:p>
+      <w:r>
+        <w:t xml:space="preserve">3: int main (int </w:t>
+      </w:r>
+      <w:proofErr w:type="spellStart"/>
+      <w:r>
+        <w:t>argc</w:t>
+      </w:r>
+      <w:proofErr w:type="spellEnd"/>
+      <w:r>
+        <w:t>, char *</w:t>
+      </w:r>
+      <w:proofErr w:type="spellStart"/>
+      <w:r>
+        <w:t>argv</w:t>
+      </w:r>
+      <w:proofErr w:type="spellEnd"/>
+      <w:r>
+        <w:t>[]){</w:t>
+      </w:r>
+    </w:p>
+    <w:p>
+      <w:r>
+        <w:t>4:     //make a new Message object called obj</w:t>
+      </w:r>
+    </w:p>
+    <w:p>
+      <w:r>
+        <w:t xml:space="preserve">5:     </w:t>
+      </w:r>
+      <w:proofErr w:type="spellStart"/>
+      <w:r>
+        <w:t>RepeatMessage</w:t>
+      </w:r>
+      <w:proofErr w:type="spellEnd"/>
+      <w:r>
+        <w:t xml:space="preserve"> obj(3);</w:t>
+      </w:r>
+    </w:p>
+    <w:p>
+      <w:r>
+        <w:t>6:     std::</w:t>
+      </w:r>
+      <w:proofErr w:type="spellStart"/>
+      <w:r>
+        <w:t>cout</w:t>
+      </w:r>
+      <w:proofErr w:type="spellEnd"/>
+      <w:r>
+        <w:t xml:space="preserve"> &lt;&lt; "Input message: ";</w:t>
+      </w:r>
+    </w:p>
+    <w:p>
+      <w:r>
+        <w:t>7:     std::</w:t>
+      </w:r>
+      <w:proofErr w:type="spellStart"/>
+      <w:r>
+        <w:t>cin</w:t>
+      </w:r>
+      <w:proofErr w:type="spellEnd"/>
+      <w:r>
+        <w:t xml:space="preserve"> &gt;&gt; obj;</w:t>
+      </w:r>
+    </w:p>
+    <w:p>
+      <w:r>
+        <w:t>8:     std::</w:t>
+      </w:r>
+      <w:proofErr w:type="spellStart"/>
+      <w:r>
+        <w:t>cout</w:t>
+      </w:r>
+      <w:proofErr w:type="spellEnd"/>
+      <w:r>
+        <w:t xml:space="preserve"> &lt;&lt; "Output message:" &lt;&lt; std::</w:t>
+      </w:r>
+      <w:proofErr w:type="spellStart"/>
+      <w:r>
+        <w:t>endl</w:t>
+      </w:r>
+      <w:proofErr w:type="spellEnd"/>
+      <w:r>
+        <w:t>;</w:t>
+      </w:r>
+    </w:p>
+    <w:p>
+      <w:r>
+        <w:t>9:     std::</w:t>
+      </w:r>
+      <w:proofErr w:type="spellStart"/>
+      <w:r>
+        <w:t>cout</w:t>
+      </w:r>
+      <w:proofErr w:type="spellEnd"/>
+      <w:r>
+        <w:t xml:space="preserve"> &lt;&lt; obj;</w:t>
+      </w:r>
+    </w:p>
+    <w:p>
+      <w:r>
+        <w:t xml:space="preserve">10: </w:t>
+      </w:r>
+    </w:p>
+    <w:p>
+      <w:r>
+        <w:lastRenderedPageBreak/>
+        <w:t>11:     return 0;</w:t>
+      </w:r>
+    </w:p>
+    <w:p>
+      <w:r>
+        <w:t>12: }</w:t>
+      </w:r>
+    </w:p>
+    <w:p>
+      <w:pPr>
+        <w:rPr>
+          <w:rFonts w:hint="eastAsia"/>
+        </w:rPr>
+      </w:pPr>
+    </w:p>
+    <w:p>
+      <w:pPr>
+        <w:rPr>
+          <w:b/>
+          <w:bCs/>
+        </w:rPr>
+      </w:pPr>
+      <w:r>
+        <w:rPr>
+          <w:rFonts w:hint="eastAsia"/>
+          <w:b/>
+          <w:bCs/>
+        </w:rPr>
+        <w:t>動作確認</w:t>
+      </w:r>
+    </w:p>
+    <w:p>
+      <w:r>
+        <w:t>[a243392@xdev07 q3]$ ./q3</w:t>
+      </w:r>
+    </w:p>
+    <w:p>
+      <w:r>
+        <w:t>Input message: This is a message</w:t>
+      </w:r>
+      <w:r>
+        <w:rPr>
+          <w:rFonts w:ascii="CMTT9" w:eastAsia="CMTT9" w:cs="CMTT9" w:hint="eastAsia"/>
+          <w:sz w:val="18"/>
+          <w:szCs w:val="18"/>
+        </w:rPr>
+        <w:t>␣␣</w:t>
+      </w:r>
+    </w:p>
+    <w:p>
+      <w:r>
+        <w:t>Output message:</w:t>
+      </w:r>
+    </w:p>
+    <w:p>
+      <w:r>
+        <w:t>This is a message</w:t>
+      </w:r>
+      <w:r>
+        <w:rPr>
+          <w:rFonts w:ascii="CMTT9" w:eastAsia="CMTT9" w:cs="CMTT9" w:hint="eastAsia"/>
+          <w:sz w:val="18"/>
+          <w:szCs w:val="18"/>
+        </w:rPr>
+        <w:t>␣␣</w:t>
+      </w:r>
+      <w:r>
+        <w:t>This is a message</w:t>
+      </w:r>
+      <w:r>
+        <w:rPr>
+          <w:rFonts w:ascii="CMTT9" w:eastAsia="CMTT9" w:cs="CMTT9" w:hint="eastAsia"/>
+          <w:sz w:val="18"/>
+          <w:szCs w:val="18"/>
+        </w:rPr>
+        <w:t>␣␣</w:t>
+      </w:r>
+      <w:r>
+        <w:t>This is a message</w:t>
+      </w:r>
+      <w:r>
+        <w:rPr>
+          <w:rFonts w:ascii="CMTT9" w:eastAsia="CMTT9" w:cs="CMTT9" w:hint="eastAsia"/>
+          <w:sz w:val="18"/>
+          <w:szCs w:val="18"/>
+        </w:rPr>
+        <w:t>␣␣</w:t>
+      </w:r>
+    </w:p>
+    <w:p>
+      <w:r>
+        <w:t>[a243392@xdev07 q3]$</w:t>
+      </w:r>
+    </w:p>
+    <w:p/>
+    <w:p>
+      <w:pPr>
+        <w:rPr>
+          <w:rFonts w:hint="eastAsia"/>
+        </w:rPr>
+      </w:pPr>
+    </w:p>
+    <w:p>
+      <w:pPr>
+        <w:rPr>
+          <w:b/>
+          <w:bCs/>
+          <w:sz w:val="24"/>
+          <w:szCs w:val="24"/>
+        </w:rPr>
+      </w:pPr>
+      <w:r>
+        <w:rPr>
+          <w:b/>
+          <w:bCs/>
+          <w:sz w:val="24"/>
+          <w:szCs w:val="24"/>
+        </w:rPr>
+        <w:t>自己チェック項目</w:t>
+      </w:r>
+    </w:p>
+    <w:p>
+      <w:r>
+        <w:t>以下の項目について, 1 から 4 までの 4 段階で自己評価しなさい.</w:t>
+      </w:r>
+    </w:p>
+    <w:p>
+      <w:r>
+        <w:t>4. 十分に理解した 3. 少し不安が残るが理解した 2. 十分には理解できていない 1. まったく理解できない</w:t>
+      </w:r>
+    </w:p>
+    <w:p>
+      <w:r>
+        <w:rPr>
+          <w:rFonts w:hint="eastAsia"/>
+        </w:rPr>
+        <w:t>４</w:t>
+      </w:r>
+      <w:r>
+        <w:t xml:space="preserve"> クラスの実装の仕方を理解した.</w:t>
+      </w:r>
+    </w:p>
+    <w:p>
+      <w:r>
+        <w:rPr>
+          <w:rFonts w:hint="eastAsia"/>
+        </w:rPr>
+        <w:t>４</w:t>
+      </w:r>
+      <w:r>
+        <w:t xml:space="preserve"> private, protected, public などのアクセス指定子の意味と使い方を理解した.</w:t>
+      </w:r>
+    </w:p>
+    <w:p>
+      <w:r>
+        <w:rPr>
+          <w:rFonts w:hint="eastAsia"/>
+        </w:rPr>
+        <w:t>４</w:t>
+      </w:r>
+      <w:r>
+        <w:t xml:space="preserve"> コンストラクタ, デストラクタの実装方法を理解した.</w:t>
+      </w:r>
+    </w:p>
+    <w:p>
+      <w:r>
+        <w:rPr>
+          <w:rFonts w:hint="eastAsia"/>
+        </w:rPr>
+        <w:t>４</w:t>
+      </w:r>
+      <w:r>
+        <w:t xml:space="preserve"> メンバ変数の実装方法を理解した.</w:t>
+      </w:r>
+    </w:p>
+    <w:p>
+      <w:r>
+        <w:rPr>
+          <w:rFonts w:hint="eastAsia"/>
+        </w:rPr>
+        <w:t>４</w:t>
+      </w:r>
+      <w:r>
+        <w:t xml:space="preserve"> クラスに対する演算子の実装方法を理解した.</w:t>
+      </w:r>
+    </w:p>
+    <w:p>
+      <w:r>
+        <w:rPr>
+          <w:rFonts w:hint="eastAsia"/>
+        </w:rPr>
+        <w:t>３</w:t>
+      </w:r>
+      <w:r>
+        <w:t xml:space="preserve"> 変数の参照渡しについて理解し, 値渡しとの違いを説明できる.</w:t>
+      </w:r>
+    </w:p>
+    <w:p>
+      <w:r>
+        <w:rPr>
+          <w:rFonts w:hint="eastAsia"/>
+        </w:rPr>
+        <w:t>４</w:t>
+      </w:r>
+      <w:r>
+        <w:t xml:space="preserve"> クラスの継承について理解し, 既存クラスを継承した別のクラスを実装することができる.</w:t>
+      </w:r>
+    </w:p>
+    <w:p>
+      <w:r>
+        <w:rPr>
+          <w:rFonts w:hint="eastAsia"/>
+        </w:rPr>
+        <w:t>４</w:t>
+      </w:r>
+      <w:r>
+        <w:t xml:space="preserve"> インデント(字下げ)など, 一貫したスタイルでプログラムが書ける.</w:t>
+      </w:r>
+    </w:p>
+    <w:p>
+      <w:r>
+        <w:rPr>
+          <w:rFonts w:hint="eastAsia"/>
+        </w:rPr>
+        <w:t>４</w:t>
+      </w:r>
+      <w:r>
+        <w:t xml:space="preserve"> プログラムに適切なコメントを入れることができる.</w:t>
+      </w:r>
+    </w:p>
+    <w:p>
+      <w:pPr>
+        <w:rPr>
+          <w:rFonts w:hint="eastAsia"/>
+        </w:rPr>
+      </w:pPr>
+      <w:r>
+        <w:rPr>
+          <w:rFonts w:hint="eastAsia"/>
+        </w:rPr>
+        <w:t>４</w:t>
+      </w:r>
+      <w:r>
+        <w:t xml:space="preserve"> 適切な変数名を用いることができる.</w:t>
+      </w:r>
+    </w:p>
     <w:sectPr>
       <w:pgSz w:w="12240" w:h="15840"/>
       <w:pgMar w:top="1985" w:right="1701" w:bottom="1701" w:left="1701" w:header="851" w:footer="992" w:gutter="0"/>
@@ -19,18 +2459,12 @@
     <w:rPrDefault>
       <w:rPr>
         <w:rFonts w:asciiTheme="minorHAnsi" w:eastAsiaTheme="minorEastAsia" w:hAnsiTheme="minorHAnsi" w:cstheme="minorBidi"/>
-        <w:kern w:val="2"/>
-        <w:sz w:val="22"/>
-        <w:szCs w:val="24"/>
+        <w:sz w:val="21"/>
+        <w:szCs w:val="21"/>
         <w:lang w:val="en-US" w:eastAsia="ja-JP" w:bidi="ar-SA"/>
-        <w14:ligatures w14:val="standardContextual"/>
       </w:rPr>
     </w:rPrDefault>
-    <w:pPrDefault>
-      <w:pPr>
-        <w:spacing w:after="160" w:line="259" w:lineRule="auto"/>
-      </w:pPr>
-    </w:pPrDefault>
+    <w:pPrDefault/>
   </w:docDefaults>
   <w:latentStyles w:defLockedState="0" w:defUIPriority="99" w:defSemiHidden="0" w:defUnhideWhenUsed="0" w:defQFormat="0" w:count="376">
     <w:lsdException w:name="Normal" w:uiPriority="0" w:qFormat="1"/>
@@ -413,9 +2847,7 @@
   <w:style w:type="paragraph" w:default="1" w:styleId="Normal">
     <w:name w:val="Normal"/>
     <w:qFormat/>
-    <w:pPr>
-      <w:widowControl w:val="0"/>
-    </w:pPr>
+    <w:rsid w:val="00522252"/>
   </w:style>
   <w:style w:type="paragraph" w:styleId="Heading1">
     <w:name w:val="heading 1"/>
@@ -424,18 +2856,19 @@
     <w:link w:val="Heading1Char"/>
     <w:uiPriority w:val="9"/>
     <w:qFormat/>
-    <w:rsid w:val="00932DE8"/>
+    <w:rsid w:val="00522252"/>
     <w:pPr>
       <w:keepNext/>
       <w:keepLines/>
-      <w:spacing w:before="280" w:after="80"/>
+      <w:spacing w:before="320" w:after="80"/>
+      <w:jc w:val="center"/>
       <w:outlineLvl w:val="0"/>
     </w:pPr>
     <w:rPr>
       <w:rFonts w:asciiTheme="majorHAnsi" w:eastAsiaTheme="majorEastAsia" w:hAnsiTheme="majorHAnsi" w:cstheme="majorBidi"/>
-      <w:color w:val="000000" w:themeColor="text1"/>
-      <w:sz w:val="32"/>
-      <w:szCs w:val="32"/>
+      <w:color w:val="0F4761" w:themeColor="accent1" w:themeShade="BF"/>
+      <w:sz w:val="40"/>
+      <w:szCs w:val="40"/>
     </w:rPr>
   </w:style>
   <w:style w:type="paragraph" w:styleId="Heading2">
@@ -447,18 +2880,18 @@
     <w:semiHidden/>
     <w:unhideWhenUsed/>
     <w:qFormat/>
-    <w:rsid w:val="00932DE8"/>
+    <w:rsid w:val="00522252"/>
     <w:pPr>
       <w:keepNext/>
       <w:keepLines/>
-      <w:spacing w:before="160" w:after="80"/>
+      <w:spacing w:before="160" w:after="40"/>
+      <w:jc w:val="center"/>
       <w:outlineLvl w:val="1"/>
     </w:pPr>
     <w:rPr>
       <w:rFonts w:asciiTheme="majorHAnsi" w:eastAsiaTheme="majorEastAsia" w:hAnsiTheme="majorHAnsi" w:cstheme="majorBidi"/>
-      <w:color w:val="000000" w:themeColor="text1"/>
-      <w:sz w:val="28"/>
-      <w:szCs w:val="28"/>
+      <w:sz w:val="32"/>
+      <w:szCs w:val="32"/>
     </w:rPr>
   </w:style>
   <w:style w:type="paragraph" w:styleId="Heading3">
@@ -470,17 +2903,17 @@
     <w:semiHidden/>
     <w:unhideWhenUsed/>
     <w:qFormat/>
-    <w:rsid w:val="00932DE8"/>
+    <w:rsid w:val="00522252"/>
     <w:pPr>
       <w:keepNext/>
       <w:keepLines/>
-      <w:spacing w:before="160" w:after="80"/>
+      <w:spacing w:before="160"/>
       <w:outlineLvl w:val="2"/>
     </w:pPr>
     <w:rPr>
       <w:rFonts w:asciiTheme="majorHAnsi" w:eastAsiaTheme="majorEastAsia" w:hAnsiTheme="majorHAnsi" w:cstheme="majorBidi"/>
-      <w:color w:val="000000" w:themeColor="text1"/>
-      <w:sz w:val="24"/>
+      <w:sz w:val="32"/>
+      <w:szCs w:val="32"/>
     </w:rPr>
   </w:style>
   <w:style w:type="paragraph" w:styleId="Heading4">
@@ -492,16 +2925,19 @@
     <w:semiHidden/>
     <w:unhideWhenUsed/>
     <w:qFormat/>
-    <w:rsid w:val="00932DE8"/>
+    <w:rsid w:val="00522252"/>
     <w:pPr>
       <w:keepNext/>
       <w:keepLines/>
-      <w:spacing w:before="80" w:after="40"/>
+      <w:spacing w:before="80"/>
       <w:outlineLvl w:val="3"/>
     </w:pPr>
     <w:rPr>
       <w:rFonts w:asciiTheme="majorHAnsi" w:eastAsiaTheme="majorEastAsia" w:hAnsiTheme="majorHAnsi" w:cstheme="majorBidi"/>
-      <w:color w:val="000000" w:themeColor="text1"/>
+      <w:i/>
+      <w:iCs/>
+      <w:sz w:val="30"/>
+      <w:szCs w:val="30"/>
     </w:rPr>
   </w:style>
   <w:style w:type="paragraph" w:styleId="Heading5">
@@ -513,17 +2949,17 @@
     <w:semiHidden/>
     <w:unhideWhenUsed/>
     <w:qFormat/>
-    <w:rsid w:val="00932DE8"/>
+    <w:rsid w:val="00522252"/>
     <w:pPr>
       <w:keepNext/>
       <w:keepLines/>
-      <w:spacing w:before="80" w:after="40"/>
-      <w:ind w:leftChars="100" w:left="100"/>
+      <w:spacing w:before="40"/>
       <w:outlineLvl w:val="4"/>
     </w:pPr>
     <w:rPr>
       <w:rFonts w:asciiTheme="majorHAnsi" w:eastAsiaTheme="majorEastAsia" w:hAnsiTheme="majorHAnsi" w:cstheme="majorBidi"/>
-      <w:color w:val="000000" w:themeColor="text1"/>
+      <w:sz w:val="28"/>
+      <w:szCs w:val="28"/>
     </w:rPr>
   </w:style>
   <w:style w:type="paragraph" w:styleId="Heading6">
@@ -535,17 +2971,19 @@
     <w:semiHidden/>
     <w:unhideWhenUsed/>
     <w:qFormat/>
-    <w:rsid w:val="00932DE8"/>
+    <w:rsid w:val="00522252"/>
     <w:pPr>
       <w:keepNext/>
       <w:keepLines/>
-      <w:spacing w:before="80" w:after="40"/>
-      <w:ind w:leftChars="200" w:left="200"/>
+      <w:spacing w:before="40"/>
       <w:outlineLvl w:val="5"/>
     </w:pPr>
     <w:rPr>
       <w:rFonts w:asciiTheme="majorHAnsi" w:eastAsiaTheme="majorEastAsia" w:hAnsiTheme="majorHAnsi" w:cstheme="majorBidi"/>
-      <w:color w:val="000000" w:themeColor="text1"/>
+      <w:i/>
+      <w:iCs/>
+      <w:sz w:val="26"/>
+      <w:szCs w:val="26"/>
     </w:rPr>
   </w:style>
   <w:style w:type="paragraph" w:styleId="Heading7">
@@ -557,17 +2995,17 @@
     <w:semiHidden/>
     <w:unhideWhenUsed/>
     <w:qFormat/>
-    <w:rsid w:val="00932DE8"/>
+    <w:rsid w:val="00522252"/>
     <w:pPr>
       <w:keepNext/>
       <w:keepLines/>
-      <w:spacing w:before="80" w:after="40"/>
-      <w:ind w:leftChars="300" w:left="300"/>
+      <w:spacing w:before="40"/>
       <w:outlineLvl w:val="6"/>
     </w:pPr>
     <w:rPr>
       <w:rFonts w:asciiTheme="majorHAnsi" w:eastAsiaTheme="majorEastAsia" w:hAnsiTheme="majorHAnsi" w:cstheme="majorBidi"/>
-      <w:color w:val="000000" w:themeColor="text1"/>
+      <w:sz w:val="24"/>
+      <w:szCs w:val="24"/>
     </w:rPr>
   </w:style>
   <w:style w:type="paragraph" w:styleId="Heading8">
@@ -579,17 +3017,19 @@
     <w:semiHidden/>
     <w:unhideWhenUsed/>
     <w:qFormat/>
-    <w:rsid w:val="00932DE8"/>
+    <w:rsid w:val="00522252"/>
     <w:pPr>
       <w:keepNext/>
       <w:keepLines/>
-      <w:spacing w:before="80" w:after="40"/>
-      <w:ind w:leftChars="400" w:left="400"/>
+      <w:spacing w:before="40"/>
       <w:outlineLvl w:val="7"/>
     </w:pPr>
     <w:rPr>
       <w:rFonts w:asciiTheme="majorHAnsi" w:eastAsiaTheme="majorEastAsia" w:hAnsiTheme="majorHAnsi" w:cstheme="majorBidi"/>
-      <w:color w:val="000000" w:themeColor="text1"/>
+      <w:i/>
+      <w:iCs/>
+      <w:sz w:val="22"/>
+      <w:szCs w:val="22"/>
     </w:rPr>
   </w:style>
   <w:style w:type="paragraph" w:styleId="Heading9">
@@ -601,17 +3041,18 @@
     <w:semiHidden/>
     <w:unhideWhenUsed/>
     <w:qFormat/>
-    <w:rsid w:val="00932DE8"/>
+    <w:rsid w:val="00522252"/>
     <w:pPr>
       <w:keepNext/>
       <w:keepLines/>
-      <w:spacing w:before="80" w:after="40"/>
-      <w:ind w:leftChars="500" w:left="500"/>
+      <w:spacing w:before="40"/>
       <w:outlineLvl w:val="8"/>
     </w:pPr>
     <w:rPr>
-      <w:rFonts w:asciiTheme="majorHAnsi" w:eastAsiaTheme="majorEastAsia" w:hAnsiTheme="majorHAnsi" w:cstheme="majorBidi"/>
-      <w:color w:val="000000" w:themeColor="text1"/>
+      <w:b/>
+      <w:bCs/>
+      <w:i/>
+      <w:iCs/>
     </w:rPr>
   </w:style>
   <w:style w:type="character" w:default="1" w:styleId="DefaultParagraphFont">
@@ -646,12 +3087,12 @@
     <w:basedOn w:val="DefaultParagraphFont"/>
     <w:link w:val="Heading1"/>
     <w:uiPriority w:val="9"/>
-    <w:rsid w:val="00932DE8"/>
+    <w:rsid w:val="00522252"/>
     <w:rPr>
       <w:rFonts w:asciiTheme="majorHAnsi" w:eastAsiaTheme="majorEastAsia" w:hAnsiTheme="majorHAnsi" w:cstheme="majorBidi"/>
-      <w:color w:val="000000" w:themeColor="text1"/>
-      <w:sz w:val="32"/>
-      <w:szCs w:val="32"/>
+      <w:color w:val="0F4761" w:themeColor="accent1" w:themeShade="BF"/>
+      <w:sz w:val="40"/>
+      <w:szCs w:val="40"/>
     </w:rPr>
   </w:style>
   <w:style w:type="character" w:customStyle="1" w:styleId="Heading2Char">
@@ -660,12 +3101,11 @@
     <w:link w:val="Heading2"/>
     <w:uiPriority w:val="9"/>
     <w:semiHidden/>
-    <w:rsid w:val="00932DE8"/>
+    <w:rsid w:val="00522252"/>
     <w:rPr>
       <w:rFonts w:asciiTheme="majorHAnsi" w:eastAsiaTheme="majorEastAsia" w:hAnsiTheme="majorHAnsi" w:cstheme="majorBidi"/>
-      <w:color w:val="000000" w:themeColor="text1"/>
-      <w:sz w:val="28"/>
-      <w:szCs w:val="28"/>
+      <w:sz w:val="32"/>
+      <w:szCs w:val="32"/>
     </w:rPr>
   </w:style>
   <w:style w:type="character" w:customStyle="1" w:styleId="Heading3Char">
@@ -674,11 +3114,11 @@
     <w:link w:val="Heading3"/>
     <w:uiPriority w:val="9"/>
     <w:semiHidden/>
-    <w:rsid w:val="00932DE8"/>
+    <w:rsid w:val="00522252"/>
     <w:rPr>
       <w:rFonts w:asciiTheme="majorHAnsi" w:eastAsiaTheme="majorEastAsia" w:hAnsiTheme="majorHAnsi" w:cstheme="majorBidi"/>
-      <w:color w:val="000000" w:themeColor="text1"/>
-      <w:sz w:val="24"/>
+      <w:sz w:val="32"/>
+      <w:szCs w:val="32"/>
     </w:rPr>
   </w:style>
   <w:style w:type="character" w:customStyle="1" w:styleId="Heading4Char">
@@ -687,10 +3127,13 @@
     <w:link w:val="Heading4"/>
     <w:uiPriority w:val="9"/>
     <w:semiHidden/>
-    <w:rsid w:val="00932DE8"/>
+    <w:rsid w:val="00522252"/>
     <w:rPr>
       <w:rFonts w:asciiTheme="majorHAnsi" w:eastAsiaTheme="majorEastAsia" w:hAnsiTheme="majorHAnsi" w:cstheme="majorBidi"/>
-      <w:color w:val="000000" w:themeColor="text1"/>
+      <w:i/>
+      <w:iCs/>
+      <w:sz w:val="30"/>
+      <w:szCs w:val="30"/>
     </w:rPr>
   </w:style>
   <w:style w:type="character" w:customStyle="1" w:styleId="Heading5Char">
@@ -699,10 +3142,11 @@
     <w:link w:val="Heading5"/>
     <w:uiPriority w:val="9"/>
     <w:semiHidden/>
-    <w:rsid w:val="00932DE8"/>
+    <w:rsid w:val="00522252"/>
     <w:rPr>
       <w:rFonts w:asciiTheme="majorHAnsi" w:eastAsiaTheme="majorEastAsia" w:hAnsiTheme="majorHAnsi" w:cstheme="majorBidi"/>
-      <w:color w:val="000000" w:themeColor="text1"/>
+      <w:sz w:val="28"/>
+      <w:szCs w:val="28"/>
     </w:rPr>
   </w:style>
   <w:style w:type="character" w:customStyle="1" w:styleId="Heading6Char">
@@ -711,10 +3155,13 @@
     <w:link w:val="Heading6"/>
     <w:uiPriority w:val="9"/>
     <w:semiHidden/>
-    <w:rsid w:val="00932DE8"/>
+    <w:rsid w:val="00522252"/>
     <w:rPr>
       <w:rFonts w:asciiTheme="majorHAnsi" w:eastAsiaTheme="majorEastAsia" w:hAnsiTheme="majorHAnsi" w:cstheme="majorBidi"/>
-      <w:color w:val="000000" w:themeColor="text1"/>
+      <w:i/>
+      <w:iCs/>
+      <w:sz w:val="26"/>
+      <w:szCs w:val="26"/>
     </w:rPr>
   </w:style>
   <w:style w:type="character" w:customStyle="1" w:styleId="Heading7Char">
@@ -723,10 +3170,11 @@
     <w:link w:val="Heading7"/>
     <w:uiPriority w:val="9"/>
     <w:semiHidden/>
-    <w:rsid w:val="00932DE8"/>
+    <w:rsid w:val="00522252"/>
     <w:rPr>
       <w:rFonts w:asciiTheme="majorHAnsi" w:eastAsiaTheme="majorEastAsia" w:hAnsiTheme="majorHAnsi" w:cstheme="majorBidi"/>
-      <w:color w:val="000000" w:themeColor="text1"/>
+      <w:sz w:val="24"/>
+      <w:szCs w:val="24"/>
     </w:rPr>
   </w:style>
   <w:style w:type="character" w:customStyle="1" w:styleId="Heading8Char">
@@ -735,10 +3183,13 @@
     <w:link w:val="Heading8"/>
     <w:uiPriority w:val="9"/>
     <w:semiHidden/>
-    <w:rsid w:val="00932DE8"/>
+    <w:rsid w:val="00522252"/>
     <w:rPr>
       <w:rFonts w:asciiTheme="majorHAnsi" w:eastAsiaTheme="majorEastAsia" w:hAnsiTheme="majorHAnsi" w:cstheme="majorBidi"/>
-      <w:color w:val="000000" w:themeColor="text1"/>
+      <w:i/>
+      <w:iCs/>
+      <w:sz w:val="22"/>
+      <w:szCs w:val="22"/>
     </w:rPr>
   </w:style>
   <w:style w:type="character" w:customStyle="1" w:styleId="Heading9Char">
@@ -747,10 +3198,12 @@
     <w:link w:val="Heading9"/>
     <w:uiPriority w:val="9"/>
     <w:semiHidden/>
-    <w:rsid w:val="00932DE8"/>
+    <w:rsid w:val="00522252"/>
     <w:rPr>
-      <w:rFonts w:asciiTheme="majorHAnsi" w:eastAsiaTheme="majorEastAsia" w:hAnsiTheme="majorHAnsi" w:cstheme="majorBidi"/>
-      <w:color w:val="000000" w:themeColor="text1"/>
+      <w:b/>
+      <w:bCs/>
+      <w:i/>
+      <w:iCs/>
     </w:rPr>
   </w:style>
   <w:style w:type="paragraph" w:styleId="Title">
@@ -760,18 +3213,23 @@
     <w:link w:val="TitleChar"/>
     <w:uiPriority w:val="10"/>
     <w:qFormat/>
-    <w:rsid w:val="00932DE8"/>
+    <w:rsid w:val="00522252"/>
     <w:pPr>
-      <w:spacing w:after="80" w:line="240" w:lineRule="auto"/>
+      <w:pBdr>
+        <w:top w:val="single" w:sz="6" w:space="8" w:color="196B24" w:themeColor="accent3"/>
+        <w:bottom w:val="single" w:sz="6" w:space="8" w:color="196B24" w:themeColor="accent3"/>
+      </w:pBdr>
+      <w:spacing w:after="400"/>
       <w:contextualSpacing/>
       <w:jc w:val="center"/>
     </w:pPr>
     <w:rPr>
       <w:rFonts w:asciiTheme="majorHAnsi" w:eastAsiaTheme="majorEastAsia" w:hAnsiTheme="majorHAnsi" w:cstheme="majorBidi"/>
-      <w:spacing w:val="-10"/>
-      <w:kern w:val="28"/>
-      <w:sz w:val="56"/>
-      <w:szCs w:val="56"/>
+      <w:caps/>
+      <w:color w:val="0E2841" w:themeColor="text2"/>
+      <w:spacing w:val="30"/>
+      <w:sz w:val="72"/>
+      <w:szCs w:val="72"/>
     </w:rPr>
   </w:style>
   <w:style w:type="character" w:customStyle="1" w:styleId="TitleChar">
@@ -779,13 +3237,14 @@
     <w:basedOn w:val="DefaultParagraphFont"/>
     <w:link w:val="Title"/>
     <w:uiPriority w:val="10"/>
-    <w:rsid w:val="00932DE8"/>
+    <w:rsid w:val="00522252"/>
     <w:rPr>
       <w:rFonts w:asciiTheme="majorHAnsi" w:eastAsiaTheme="majorEastAsia" w:hAnsiTheme="majorHAnsi" w:cstheme="majorBidi"/>
-      <w:spacing w:val="-10"/>
-      <w:kern w:val="28"/>
-      <w:sz w:val="56"/>
-      <w:szCs w:val="56"/>
+      <w:caps/>
+      <w:color w:val="0E2841" w:themeColor="text2"/>
+      <w:spacing w:val="30"/>
+      <w:sz w:val="72"/>
+      <w:szCs w:val="72"/>
     </w:rPr>
   </w:style>
   <w:style w:type="paragraph" w:styleId="Subtitle">
@@ -795,7 +3254,7 @@
     <w:link w:val="SubtitleChar"/>
     <w:uiPriority w:val="11"/>
     <w:qFormat/>
-    <w:rsid w:val="00932DE8"/>
+    <w:rsid w:val="00522252"/>
     <w:pPr>
       <w:numPr>
         <w:ilvl w:val="1"/>
@@ -803,9 +3262,7 @@
       <w:jc w:val="center"/>
     </w:pPr>
     <w:rPr>
-      <w:rFonts w:asciiTheme="majorHAnsi" w:eastAsiaTheme="majorEastAsia" w:hAnsiTheme="majorHAnsi" w:cstheme="majorBidi"/>
-      <w:color w:val="595959" w:themeColor="text1" w:themeTint="A6"/>
-      <w:spacing w:val="15"/>
+      <w:color w:val="0E2841" w:themeColor="text2"/>
       <w:sz w:val="28"/>
       <w:szCs w:val="28"/>
     </w:rPr>
@@ -815,11 +3272,9 @@
     <w:basedOn w:val="DefaultParagraphFont"/>
     <w:link w:val="Subtitle"/>
     <w:uiPriority w:val="11"/>
-    <w:rsid w:val="00932DE8"/>
+    <w:rsid w:val="00522252"/>
     <w:rPr>
-      <w:rFonts w:asciiTheme="majorHAnsi" w:eastAsiaTheme="majorEastAsia" w:hAnsiTheme="majorHAnsi" w:cstheme="majorBidi"/>
-      <w:color w:val="595959" w:themeColor="text1" w:themeTint="A6"/>
-      <w:spacing w:val="15"/>
+      <w:color w:val="0E2841" w:themeColor="text2"/>
       <w:sz w:val="28"/>
       <w:szCs w:val="28"/>
     </w:rPr>
@@ -831,15 +3286,18 @@
     <w:link w:val="QuoteChar"/>
     <w:uiPriority w:val="29"/>
     <w:qFormat/>
-    <w:rsid w:val="00932DE8"/>
+    <w:rsid w:val="00522252"/>
     <w:pPr>
       <w:spacing w:before="160"/>
+      <w:ind w:left="720" w:right="720"/>
       <w:jc w:val="center"/>
     </w:pPr>
     <w:rPr>
       <w:i/>
       <w:iCs/>
-      <w:color w:val="404040" w:themeColor="text1" w:themeTint="BF"/>
+      <w:color w:val="124F1A" w:themeColor="accent3" w:themeShade="BF"/>
+      <w:sz w:val="24"/>
+      <w:szCs w:val="24"/>
     </w:rPr>
   </w:style>
   <w:style w:type="character" w:customStyle="1" w:styleId="QuoteChar">
@@ -847,11 +3305,13 @@
     <w:basedOn w:val="DefaultParagraphFont"/>
     <w:link w:val="Quote"/>
     <w:uiPriority w:val="29"/>
-    <w:rsid w:val="00932DE8"/>
+    <w:rsid w:val="00522252"/>
     <w:rPr>
       <w:i/>
       <w:iCs/>
-      <w:color w:val="404040" w:themeColor="text1" w:themeTint="BF"/>
+      <w:color w:val="124F1A" w:themeColor="accent3" w:themeShade="BF"/>
+      <w:sz w:val="24"/>
+      <w:szCs w:val="24"/>
     </w:rPr>
   </w:style>
   <w:style w:type="paragraph" w:styleId="ListParagraph">
@@ -861,8 +3321,7 @@
     <w:qFormat/>
     <w:rsid w:val="00932DE8"/>
     <w:pPr>
-      <w:ind w:left="720"/>
-      <w:contextualSpacing/>
+      <w:ind w:leftChars="400" w:left="840"/>
     </w:pPr>
   </w:style>
   <w:style w:type="character" w:styleId="IntenseEmphasis">
@@ -870,11 +3329,13 @@
     <w:basedOn w:val="DefaultParagraphFont"/>
     <w:uiPriority w:val="21"/>
     <w:qFormat/>
-    <w:rsid w:val="00932DE8"/>
+    <w:rsid w:val="00522252"/>
     <w:rPr>
+      <w:b/>
+      <w:bCs/>
       <w:i/>
       <w:iCs/>
-      <w:color w:val="0F4761" w:themeColor="accent1" w:themeShade="BF"/>
+      <w:color w:val="auto"/>
     </w:rPr>
   </w:style>
   <w:style w:type="paragraph" w:styleId="IntenseQuote">
@@ -884,20 +3345,18 @@
     <w:link w:val="IntenseQuoteChar"/>
     <w:uiPriority w:val="30"/>
     <w:qFormat/>
-    <w:rsid w:val="00932DE8"/>
+    <w:rsid w:val="00522252"/>
     <w:pPr>
-      <w:pBdr>
-        <w:top w:val="single" w:sz="4" w:space="10" w:color="0F4761" w:themeColor="accent1" w:themeShade="BF"/>
-        <w:bottom w:val="single" w:sz="4" w:space="10" w:color="0F4761" w:themeColor="accent1" w:themeShade="BF"/>
-      </w:pBdr>
-      <w:spacing w:before="360" w:after="360"/>
-      <w:ind w:left="864" w:right="864"/>
+      <w:spacing w:before="160" w:line="276" w:lineRule="auto"/>
+      <w:ind w:left="936" w:right="936"/>
       <w:jc w:val="center"/>
     </w:pPr>
     <w:rPr>
-      <w:i/>
-      <w:iCs/>
+      <w:rFonts w:asciiTheme="majorHAnsi" w:eastAsiaTheme="majorEastAsia" w:hAnsiTheme="majorHAnsi" w:cstheme="majorBidi"/>
+      <w:caps/>
       <w:color w:val="0F4761" w:themeColor="accent1" w:themeShade="BF"/>
+      <w:sz w:val="28"/>
+      <w:szCs w:val="28"/>
     </w:rPr>
   </w:style>
   <w:style w:type="character" w:customStyle="1" w:styleId="IntenseQuoteChar">
@@ -905,11 +3364,13 @@
     <w:basedOn w:val="DefaultParagraphFont"/>
     <w:link w:val="IntenseQuote"/>
     <w:uiPriority w:val="30"/>
-    <w:rsid w:val="00932DE8"/>
+    <w:rsid w:val="00522252"/>
     <w:rPr>
-      <w:i/>
-      <w:iCs/>
+      <w:rFonts w:asciiTheme="majorHAnsi" w:eastAsiaTheme="majorEastAsia" w:hAnsiTheme="majorHAnsi" w:cstheme="majorBidi"/>
+      <w:caps/>
       <w:color w:val="0F4761" w:themeColor="accent1" w:themeShade="BF"/>
+      <w:sz w:val="28"/>
+      <w:szCs w:val="28"/>
     </w:rPr>
   </w:style>
   <w:style w:type="character" w:styleId="IntenseReference">
@@ -917,14 +3378,115 @@
     <w:basedOn w:val="DefaultParagraphFont"/>
     <w:uiPriority w:val="32"/>
     <w:qFormat/>
-    <w:rsid w:val="00932DE8"/>
+    <w:rsid w:val="00522252"/>
     <w:rPr>
       <w:b/>
       <w:bCs/>
+      <w:caps w:val="0"/>
       <w:smallCaps/>
-      <w:color w:val="0F4761" w:themeColor="accent1" w:themeShade="BF"/>
-      <w:spacing w:val="5"/>
+      <w:color w:val="auto"/>
+      <w:spacing w:val="0"/>
+      <w:u w:val="single"/>
     </w:rPr>
+  </w:style>
+  <w:style w:type="paragraph" w:styleId="Caption">
+    <w:name w:val="caption"/>
+    <w:basedOn w:val="Normal"/>
+    <w:next w:val="Normal"/>
+    <w:uiPriority w:val="35"/>
+    <w:semiHidden/>
+    <w:unhideWhenUsed/>
+    <w:qFormat/>
+    <w:rsid w:val="00522252"/>
+    <w:rPr>
+      <w:b/>
+      <w:bCs/>
+      <w:color w:val="404040" w:themeColor="text1" w:themeTint="BF"/>
+      <w:sz w:val="16"/>
+      <w:szCs w:val="16"/>
+    </w:rPr>
+  </w:style>
+  <w:style w:type="character" w:styleId="Strong">
+    <w:name w:val="Strong"/>
+    <w:basedOn w:val="DefaultParagraphFont"/>
+    <w:uiPriority w:val="22"/>
+    <w:qFormat/>
+    <w:rsid w:val="00522252"/>
+    <w:rPr>
+      <w:b/>
+      <w:bCs/>
+    </w:rPr>
+  </w:style>
+  <w:style w:type="character" w:styleId="Emphasis">
+    <w:name w:val="Emphasis"/>
+    <w:basedOn w:val="DefaultParagraphFont"/>
+    <w:uiPriority w:val="20"/>
+    <w:qFormat/>
+    <w:rsid w:val="00522252"/>
+    <w:rPr>
+      <w:i/>
+      <w:iCs/>
+      <w:color w:val="000000" w:themeColor="text1"/>
+    </w:rPr>
+  </w:style>
+  <w:style w:type="paragraph" w:styleId="NoSpacing">
+    <w:name w:val="No Spacing"/>
+    <w:uiPriority w:val="1"/>
+    <w:qFormat/>
+    <w:rsid w:val="00522252"/>
+  </w:style>
+  <w:style w:type="character" w:styleId="SubtleEmphasis">
+    <w:name w:val="Subtle Emphasis"/>
+    <w:basedOn w:val="DefaultParagraphFont"/>
+    <w:uiPriority w:val="19"/>
+    <w:qFormat/>
+    <w:rsid w:val="00522252"/>
+    <w:rPr>
+      <w:i/>
+      <w:iCs/>
+      <w:color w:val="595959" w:themeColor="text1" w:themeTint="A6"/>
+    </w:rPr>
+  </w:style>
+  <w:style w:type="character" w:styleId="SubtleReference">
+    <w:name w:val="Subtle Reference"/>
+    <w:basedOn w:val="DefaultParagraphFont"/>
+    <w:uiPriority w:val="31"/>
+    <w:qFormat/>
+    <w:rsid w:val="00522252"/>
+    <w:rPr>
+      <w:caps w:val="0"/>
+      <w:smallCaps/>
+      <w:color w:val="404040" w:themeColor="text1" w:themeTint="BF"/>
+      <w:spacing w:val="0"/>
+      <w:u w:val="single" w:color="7F7F7F" w:themeColor="text1" w:themeTint="80"/>
+    </w:rPr>
+  </w:style>
+  <w:style w:type="character" w:styleId="BookTitle">
+    <w:name w:val="Book Title"/>
+    <w:basedOn w:val="DefaultParagraphFont"/>
+    <w:uiPriority w:val="33"/>
+    <w:qFormat/>
+    <w:rsid w:val="00522252"/>
+    <w:rPr>
+      <w:b/>
+      <w:bCs/>
+      <w:caps w:val="0"/>
+      <w:smallCaps/>
+      <w:spacing w:val="0"/>
+    </w:rPr>
+  </w:style>
+  <w:style w:type="paragraph" w:styleId="TOCHeading">
+    <w:name w:val="TOC Heading"/>
+    <w:basedOn w:val="Heading1"/>
+    <w:next w:val="Normal"/>
+    <w:uiPriority w:val="39"/>
+    <w:semiHidden/>
+    <w:unhideWhenUsed/>
+    <w:qFormat/>
+    <w:rsid w:val="00522252"/>
+    <w:pPr>
+      <w:outlineLvl w:val="9"/>
+    </w:pPr>
   </w:style>
 </w:styles>
 </file>

</xml_diff>